<commit_message>
Add New Test Plan
</commit_message>
<xml_diff>
--- a/TESTPLAN_FINAL PROJECT_WEB.docx
+++ b/TESTPLAN_FINAL PROJECT_WEB.docx
@@ -297,6 +297,15 @@
           <w:sz w:val="72"/>
           <w:szCs w:val="72"/>
         </w:rPr>
+        <w:t xml:space="preserve"> Website</w:t>
+      </w:r>
+      <w:r>
+        <w:rPr>
+          <w:rFonts w:ascii="Cambria" w:eastAsia="Cambria" w:hAnsi="Cambria" w:cs="Cambria"/>
+          <w:color w:val="000000"/>
+          <w:sz w:val="72"/>
+          <w:szCs w:val="72"/>
+        </w:rPr>
         <w:t>)</w:t>
       </w:r>
     </w:p>
@@ -385,7 +394,7 @@
         </w:rPr>
       </w:pPr>
       <w:r>
-        <w:t>09</w:t>
+        <w:t>12</w:t>
       </w:r>
       <w:r>
         <w:rPr>
@@ -532,7 +541,10 @@
         <w:t>Created:</w:t>
       </w:r>
       <w:r>
-        <w:t xml:space="preserve"> 09</w:t>
+        <w:t xml:space="preserve"> </w:t>
+      </w:r>
+      <w:r>
+        <w:t>12</w:t>
       </w:r>
       <w:r>
         <w:t>/</w:t>
@@ -562,7 +574,10 @@
         <w:t xml:space="preserve"> </w:t>
       </w:r>
       <w:r>
-        <w:t>09/07/2022</w:t>
+        <w:t>13</w:t>
+      </w:r>
+      <w:r>
+        <w:t>/07/2022</w:t>
       </w:r>
     </w:p>
     <w:p>
@@ -580,7 +595,10 @@
         <w:t>Status:</w:t>
       </w:r>
       <w:r>
-        <w:t xml:space="preserve"> DRAFT</w:t>
+        <w:t xml:space="preserve"> </w:t>
+      </w:r>
+      <w:r>
+        <w:t>PUBLISHED</w:t>
       </w:r>
     </w:p>
     <w:p>
@@ -632,13 +650,7 @@
         <w:rPr>
           <w:color w:val="000000"/>
         </w:rPr>
-        <w:t xml:space="preserve"> - </w:t>
-      </w:r>
-      <w:r>
-        <w:rPr>
-          <w:color w:val="FF0000"/>
-        </w:rPr>
-        <w:t>To maintain a list of changes being made</w:t>
+        <w:t xml:space="preserve"> </w:t>
       </w:r>
     </w:p>
     <w:tbl>
@@ -890,49 +902,7 @@
                 <w:sz w:val="18"/>
                 <w:szCs w:val="18"/>
               </w:rPr>
-              <w:t>0</w:t>
-            </w:r>
-            <w:r>
-              <w:rPr>
-                <w:rFonts w:ascii="Arial" w:eastAsia="Arial" w:hAnsi="Arial" w:cs="Arial"/>
-                <w:sz w:val="18"/>
-                <w:szCs w:val="18"/>
-              </w:rPr>
-              <w:t>1</w:t>
-            </w:r>
-            <w:r>
-              <w:rPr>
-                <w:rFonts w:ascii="Arial" w:eastAsia="Arial" w:hAnsi="Arial" w:cs="Arial"/>
-                <w:color w:val="000000"/>
-                <w:sz w:val="18"/>
-                <w:szCs w:val="18"/>
-              </w:rPr>
-              <w:t>/1</w:t>
-            </w:r>
-            <w:r>
-              <w:rPr>
-                <w:rFonts w:ascii="Arial" w:eastAsia="Arial" w:hAnsi="Arial" w:cs="Arial"/>
-                <w:sz w:val="18"/>
-                <w:szCs w:val="18"/>
-              </w:rPr>
-              <w:t>0</w:t>
-            </w:r>
-            <w:r>
-              <w:rPr>
-                <w:rFonts w:ascii="Arial" w:eastAsia="Arial" w:hAnsi="Arial" w:cs="Arial"/>
-                <w:color w:val="000000"/>
-                <w:sz w:val="18"/>
-                <w:szCs w:val="18"/>
-              </w:rPr>
-              <w:t>/20</w:t>
-            </w:r>
-            <w:r>
-              <w:rPr>
-                <w:rFonts w:ascii="Arial" w:eastAsia="Arial" w:hAnsi="Arial" w:cs="Arial"/>
-                <w:sz w:val="18"/>
-                <w:szCs w:val="18"/>
-              </w:rPr>
-              <w:t>20</w:t>
+              <w:t>12/07/2022</w:t>
             </w:r>
           </w:p>
         </w:tc>
@@ -967,7 +937,7 @@
                 <w:sz w:val="18"/>
                 <w:szCs w:val="18"/>
               </w:rPr>
-              <w:t>Safran</w:t>
+              <w:t>Aldiransyah</w:t>
             </w:r>
             <w:proofErr w:type="spellEnd"/>
             <w:r>
@@ -976,7 +946,25 @@
                 <w:sz w:val="18"/>
                 <w:szCs w:val="18"/>
               </w:rPr>
-              <w:t xml:space="preserve"> Liman W</w:t>
+              <w:t xml:space="preserve"> </w:t>
+            </w:r>
+            <w:proofErr w:type="spellStart"/>
+            <w:r>
+              <w:rPr>
+                <w:rFonts w:ascii="Arial" w:eastAsia="Arial" w:hAnsi="Arial" w:cs="Arial"/>
+                <w:sz w:val="18"/>
+                <w:szCs w:val="18"/>
+              </w:rPr>
+              <w:t>Rizky</w:t>
+            </w:r>
+            <w:proofErr w:type="spellEnd"/>
+            <w:r>
+              <w:rPr>
+                <w:rFonts w:ascii="Arial" w:eastAsia="Arial" w:hAnsi="Arial" w:cs="Arial"/>
+                <w:sz w:val="18"/>
+                <w:szCs w:val="18"/>
+              </w:rPr>
+              <w:t xml:space="preserve"> Putra</w:t>
             </w:r>
           </w:p>
         </w:tc>
@@ -1086,7 +1074,7 @@
                 <w:sz w:val="18"/>
                 <w:szCs w:val="18"/>
               </w:rPr>
-              <w:t>14</w:t>
+              <w:t>13</w:t>
             </w:r>
             <w:r>
               <w:rPr>
@@ -1095,7 +1083,16 @@
                 <w:sz w:val="18"/>
                 <w:szCs w:val="18"/>
               </w:rPr>
-              <w:t>/1</w:t>
+              <w:t>/07</w:t>
+            </w:r>
+            <w:r>
+              <w:rPr>
+                <w:rFonts w:ascii="Arial" w:eastAsia="Arial" w:hAnsi="Arial" w:cs="Arial"/>
+                <w:color w:val="000000"/>
+                <w:sz w:val="18"/>
+                <w:szCs w:val="18"/>
+              </w:rPr>
+              <w:t>/20</w:t>
             </w:r>
             <w:r>
               <w:rPr>
@@ -1103,24 +1100,7 @@
                 <w:sz w:val="18"/>
                 <w:szCs w:val="18"/>
               </w:rPr>
-              <w:t>0</w:t>
-            </w:r>
-            <w:r>
-              <w:rPr>
-                <w:rFonts w:ascii="Arial" w:eastAsia="Arial" w:hAnsi="Arial" w:cs="Arial"/>
-                <w:color w:val="000000"/>
-                <w:sz w:val="18"/>
-                <w:szCs w:val="18"/>
-              </w:rPr>
-              <w:t>/20</w:t>
-            </w:r>
-            <w:r>
-              <w:rPr>
-                <w:rFonts w:ascii="Arial" w:eastAsia="Arial" w:hAnsi="Arial" w:cs="Arial"/>
-                <w:sz w:val="18"/>
-                <w:szCs w:val="18"/>
-              </w:rPr>
-              <w:t>20</w:t>
+              <w:t>22</w:t>
             </w:r>
           </w:p>
         </w:tc>
@@ -1155,7 +1135,7 @@
                 <w:sz w:val="18"/>
                 <w:szCs w:val="18"/>
               </w:rPr>
-              <w:t>Safran</w:t>
+              <w:t>Aldiransyah</w:t>
             </w:r>
             <w:proofErr w:type="spellEnd"/>
             <w:r>
@@ -1164,7 +1144,25 @@
                 <w:sz w:val="18"/>
                 <w:szCs w:val="18"/>
               </w:rPr>
-              <w:t xml:space="preserve"> Liman W</w:t>
+              <w:t xml:space="preserve"> </w:t>
+            </w:r>
+            <w:proofErr w:type="spellStart"/>
+            <w:r>
+              <w:rPr>
+                <w:rFonts w:ascii="Arial" w:eastAsia="Arial" w:hAnsi="Arial" w:cs="Arial"/>
+                <w:sz w:val="18"/>
+                <w:szCs w:val="18"/>
+              </w:rPr>
+              <w:t>Rizky</w:t>
+            </w:r>
+            <w:proofErr w:type="spellEnd"/>
+            <w:r>
+              <w:rPr>
+                <w:rFonts w:ascii="Arial" w:eastAsia="Arial" w:hAnsi="Arial" w:cs="Arial"/>
+                <w:sz w:val="18"/>
+                <w:szCs w:val="18"/>
+              </w:rPr>
+              <w:t xml:space="preserve"> Putra</w:t>
             </w:r>
           </w:p>
         </w:tc>
@@ -1358,12 +1356,6 @@
           <w:color w:val="000000"/>
         </w:rPr>
         <w:t xml:space="preserve"> </w:t>
-      </w:r>
-      <w:r>
-        <w:rPr>
-          <w:color w:val="FF0000"/>
-        </w:rPr>
-        <w:t>- To track who has reviewed and signoff on the Test plan</w:t>
       </w:r>
     </w:p>
     <w:tbl>
@@ -1618,7 +1610,7 @@
                 <w:sz w:val="18"/>
                 <w:szCs w:val="18"/>
               </w:rPr>
-              <w:t>Mentor</w:t>
+              <w:t>Hacktiv8 Instructor</w:t>
             </w:r>
           </w:p>
         </w:tc>
@@ -2341,13 +2333,7 @@
         <w:rPr>
           <w:color w:val="000000"/>
         </w:rPr>
-        <w:t xml:space="preserve"> - </w:t>
-      </w:r>
-      <w:r>
-        <w:rPr>
-          <w:color w:val="FF0000"/>
-        </w:rPr>
-        <w:t>Clearly mark the document used as an input to create the test plan</w:t>
+        <w:t xml:space="preserve"> </w:t>
       </w:r>
     </w:p>
     <w:tbl>
@@ -4361,14 +4347,36 @@
     </w:p>
     <w:p>
       <w:r>
-        <w:t xml:space="preserve">            This test plan describes the testing approach and overall framework that will drive the testing of the Final Project Web </w:t>
+        <w:t xml:space="preserve">            This test plan describes the testing approach and overall framework that will drive the testing of the Final Project </w:t>
       </w:r>
       <w:proofErr w:type="spellStart"/>
+      <w:r>
+        <w:t>Katalon</w:t>
+      </w:r>
+      <w:proofErr w:type="spellEnd"/>
+      <w:r>
+        <w:t xml:space="preserve"> </w:t>
+      </w:r>
+      <w:proofErr w:type="spellStart"/>
+      <w:r>
+        <w:t>Aldiransyah</w:t>
+      </w:r>
+      <w:proofErr w:type="spellEnd"/>
+      <w:r>
+        <w:t xml:space="preserve"> </w:t>
+      </w:r>
+      <w:proofErr w:type="spellStart"/>
+      <w:r>
+        <w:t>Rizky</w:t>
+      </w:r>
+      <w:proofErr w:type="spellEnd"/>
+      <w:r>
+        <w:t xml:space="preserve"> </w:t>
+      </w:r>
       <w:proofErr w:type="gramStart"/>
       <w:r>
-        <w:t>Kotakoki</w:t>
-      </w:r>
-      <w:proofErr w:type="spellEnd"/>
+        <w:t>Putra</w:t>
+      </w:r>
       <w:r>
         <w:t xml:space="preserve">  –</w:t>
       </w:r>
@@ -4499,30 +4507,22 @@
       <w:r>
         <w:t xml:space="preserve"> Website runs well. </w:t>
       </w:r>
-    </w:p>
-    <w:p>
-      <w:pPr>
-        <w:ind w:firstLine="711"/>
-      </w:pPr>
-      <w:r>
-        <w:t xml:space="preserve"> </w:t>
-      </w:r>
-      <w:r>
-        <w:t xml:space="preserve">Automation testing will be carried out on three modules, namely Register, Login, Add to Cart. Each of these modules has a test case that will be run using automation tests. Each test case from each module will be included in the test suite to get a report on each existing test case. </w:t>
-      </w:r>
-    </w:p>
-    <w:p>
-      <w:pPr>
-        <w:pStyle w:val="Heading1"/>
-        <w:numPr>
-          <w:ilvl w:val="0"/>
-          <w:numId w:val="15"/>
-        </w:numPr>
-      </w:pPr>
+      <w:r>
+        <w:t xml:space="preserve">Automation testing will be carried out on three modules, namely Register, Login, Add to Cart. </w:t>
+      </w:r>
       <w:bookmarkStart w:id="3" w:name="_tyjcwt" w:colFirst="0" w:colLast="0"/>
       <w:bookmarkEnd w:id="3"/>
       <w:r>
-        <w:t>TEST STRATEGY</w:t>
+        <w:t xml:space="preserve">Each module has several test cases to be tested by utilizing automation testing. One of the test case, will be connected to JIRA. In this project, the connected test case is TC-Update Product </w:t>
+      </w:r>
+      <w:r>
+        <w:t>f</w:t>
+      </w:r>
+      <w:r>
+        <w:t xml:space="preserve">rom Cart. </w:t>
+      </w:r>
+      <w:r>
+        <w:t>The test cases will be included in the test suite to be able to generate reports. The explanation of each test case will be explained in the test scenario document.</w:t>
       </w:r>
     </w:p>
     <w:p>
@@ -4549,7 +4549,10 @@
       </w:r>
       <w:proofErr w:type="spellEnd"/>
       <w:r>
-        <w:t xml:space="preserve"> WEB</w:t>
+        <w:t xml:space="preserve"> </w:t>
+      </w:r>
+      <w:r>
+        <w:t>Website - Docs</w:t>
       </w:r>
       <w:r>
         <w:t xml:space="preserve"> MODULE works according to the specifications. </w:t>
@@ -4680,21 +4683,21 @@
         <w:rPr>
           <w:color w:val="000000"/>
         </w:rPr>
+        <w:t>In each testing phase, Cycle 3 will be initiated if the defect rate is high in Cycle 2.</w:t>
+      </w:r>
+    </w:p>
+    <w:p>
+      <w:pPr>
+        <w:ind w:firstLine="990"/>
+        <w:rPr>
+          <w:b/>
+        </w:rPr>
+      </w:pPr>
+      <w:r>
+        <w:rPr>
+          <w:b/>
+        </w:rPr>
         <w:lastRenderedPageBreak/>
-        <w:t>In each testing phase, Cycle 3 will be initiated if the defect rate is high in Cycle 2.</w:t>
-      </w:r>
-    </w:p>
-    <w:p>
-      <w:pPr>
-        <w:ind w:firstLine="990"/>
-        <w:rPr>
-          <w:b/>
-        </w:rPr>
-      </w:pPr>
-      <w:r>
-        <w:rPr>
-          <w:b/>
-        </w:rPr>
         <w:t>General</w:t>
       </w:r>
     </w:p>
@@ -4773,8 +4776,6 @@
         </w:rPr>
         <w:t>Individual Tester.</w:t>
       </w:r>
-      <w:bookmarkStart w:id="6" w:name="_GoBack"/>
-      <w:bookmarkEnd w:id="6"/>
       <w:r>
         <w:rPr>
           <w:color w:val="000000"/>
@@ -5121,8 +5122,16 @@
         </w:rPr>
         <w:t xml:space="preserve"> Functional testing only on </w:t>
       </w:r>
-      <w:r>
-        <w:t>Name App/Web/API - Docs MODULE</w:t>
+      <w:proofErr w:type="spellStart"/>
+      <w:r>
+        <w:t>Kotakoki</w:t>
+      </w:r>
+      <w:proofErr w:type="spellEnd"/>
+      <w:r>
+        <w:t xml:space="preserve"> Web</w:t>
+      </w:r>
+      <w:r>
+        <w:t xml:space="preserve"> - Docs MODULE</w:t>
       </w:r>
     </w:p>
     <w:p>
@@ -5199,8 +5208,8 @@
           <w:numId w:val="15"/>
         </w:numPr>
       </w:pPr>
-      <w:bookmarkStart w:id="7" w:name="_4d34og8" w:colFirst="0" w:colLast="0"/>
-      <w:bookmarkEnd w:id="7"/>
+      <w:bookmarkStart w:id="6" w:name="_4d34og8" w:colFirst="0" w:colLast="0"/>
+      <w:bookmarkEnd w:id="6"/>
       <w:r>
         <w:t>Test Principles</w:t>
       </w:r>
@@ -5312,7 +5321,6 @@
         <w:rPr>
           <w:color w:val="000000"/>
         </w:rPr>
-        <w:lastRenderedPageBreak/>
         <w:t>Testing environment and data will emulate a production environment as much as possible.</w:t>
       </w:r>
     </w:p>
@@ -5357,6 +5365,7 @@
         <w:rPr>
           <w:color w:val="000000"/>
         </w:rPr>
+        <w:lastRenderedPageBreak/>
         <w:t>Testing will be divided into distinct phases, each with clearly defined objectives and goals.</w:t>
       </w:r>
     </w:p>
@@ -5389,8 +5398,8 @@
           <w:numId w:val="15"/>
         </w:numPr>
       </w:pPr>
-      <w:bookmarkStart w:id="8" w:name="_2s8eyo1" w:colFirst="0" w:colLast="0"/>
-      <w:bookmarkEnd w:id="8"/>
+      <w:bookmarkStart w:id="7" w:name="_2s8eyo1" w:colFirst="0" w:colLast="0"/>
+      <w:bookmarkEnd w:id="7"/>
       <w:r>
         <w:t xml:space="preserve">Data Approach </w:t>
       </w:r>
@@ -5415,8 +5424,16 @@
         </w:rPr>
         <w:t xml:space="preserve">In functional testing, </w:t>
       </w:r>
-      <w:r>
-        <w:t>Name App/Web/API - Docs MODULE</w:t>
+      <w:proofErr w:type="spellStart"/>
+      <w:r>
+        <w:t>Kotakoki</w:t>
+      </w:r>
+      <w:proofErr w:type="spellEnd"/>
+      <w:r>
+        <w:t xml:space="preserve"> </w:t>
+      </w:r>
+      <w:r>
+        <w:t>Web - Docs MODULE</w:t>
       </w:r>
       <w:r>
         <w:rPr>
@@ -5433,8 +5450,8 @@
           <w:numId w:val="15"/>
         </w:numPr>
       </w:pPr>
-      <w:bookmarkStart w:id="9" w:name="_17dp8vu" w:colFirst="0" w:colLast="0"/>
-      <w:bookmarkEnd w:id="9"/>
+      <w:bookmarkStart w:id="8" w:name="_17dp8vu" w:colFirst="0" w:colLast="0"/>
+      <w:bookmarkEnd w:id="8"/>
       <w:r>
         <w:t>Scope and Levels of Testing</w:t>
       </w:r>
@@ -5447,8 +5464,8 @@
           <w:numId w:val="15"/>
         </w:numPr>
       </w:pPr>
-      <w:bookmarkStart w:id="10" w:name="_3rdcrjn" w:colFirst="0" w:colLast="0"/>
-      <w:bookmarkEnd w:id="10"/>
+      <w:bookmarkStart w:id="9" w:name="_3rdcrjn" w:colFirst="0" w:colLast="0"/>
+      <w:bookmarkEnd w:id="9"/>
       <w:r>
         <w:t>Exploratory</w:t>
       </w:r>
@@ -5542,8 +5559,8 @@
           <w:numId w:val="15"/>
         </w:numPr>
       </w:pPr>
-      <w:bookmarkStart w:id="11" w:name="_26in1rg" w:colFirst="0" w:colLast="0"/>
-      <w:bookmarkEnd w:id="11"/>
+      <w:bookmarkStart w:id="10" w:name="_26in1rg" w:colFirst="0" w:colLast="0"/>
+      <w:bookmarkEnd w:id="10"/>
       <w:r>
         <w:t>Functional Test</w:t>
       </w:r>
@@ -5592,10 +5609,35 @@
         <w:ind w:left="1710"/>
       </w:pPr>
       <w:r>
-        <w:rPr>
-          <w:color w:val="FF0000"/>
-        </w:rPr>
-        <w:t>To keep the document easily fragmented and categorized, the scope has been embedded as separate document. If you prefer you can insert a table here itself. The scope is created based on the Test scenarios that were identified in the previous article.</w:t>
+        <w:object w:dxaOrig="1534" w:dyaOrig="997">
+          <v:shapetype id="_x0000_t75" coordsize="21600,21600" o:spt="75" o:preferrelative="t" path="m@4@5l@4@11@9@11@9@5xe" filled="f" stroked="f">
+            <v:stroke joinstyle="miter"/>
+            <v:formulas>
+              <v:f eqn="if lineDrawn pixelLineWidth 0"/>
+              <v:f eqn="sum @0 1 0"/>
+              <v:f eqn="sum 0 0 @1"/>
+              <v:f eqn="prod @2 1 2"/>
+              <v:f eqn="prod @3 21600 pixelWidth"/>
+              <v:f eqn="prod @3 21600 pixelHeight"/>
+              <v:f eqn="sum @0 0 1"/>
+              <v:f eqn="prod @6 1 2"/>
+              <v:f eqn="prod @7 21600 pixelWidth"/>
+              <v:f eqn="sum @8 21600 0"/>
+              <v:f eqn="prod @7 21600 pixelHeight"/>
+              <v:f eqn="sum @10 21600 0"/>
+            </v:formulas>
+            <v:path o:extrusionok="f" gradientshapeok="t" o:connecttype="rect"/>
+            <o:lock v:ext="edit" aspectratio="t"/>
+          </v:shapetype>
+          <v:shape id="_x0000_i1025" type="#_x0000_t75" style="width:76.5pt;height:49.5pt" o:ole="">
+            <v:imagedata r:id="rId8" o:title=""/>
+          </v:shape>
+          <o:OLEObject Type="Link" ProgID="Excel.Sheet.12" ShapeID="_x0000_i1025" DrawAspect="Icon" r:id="rId9" UpdateMode="Always">
+            <o:LinkType>EnhancedMetaFile</o:LinkType>
+            <o:LockedField>false</o:LockedField>
+            <o:FieldCodes>\f 0</o:FieldCodes>
+          </o:OLEObject>
+        </w:object>
       </w:r>
     </w:p>
     <w:p>
@@ -5627,9 +5669,6 @@
       <w:proofErr w:type="spellEnd"/>
       <w:r>
         <w:t xml:space="preserve"> Putra</w:t>
-      </w:r>
-      <w:r>
-        <w:t>.</w:t>
       </w:r>
     </w:p>
     <w:p>
@@ -5676,8 +5715,8 @@
           <w:u w:val="single"/>
         </w:rPr>
       </w:pPr>
-      <w:bookmarkStart w:id="12" w:name="_35nkun2" w:colFirst="0" w:colLast="0"/>
-      <w:bookmarkEnd w:id="12"/>
+      <w:bookmarkStart w:id="11" w:name="_35nkun2" w:colFirst="0" w:colLast="0"/>
+      <w:bookmarkEnd w:id="11"/>
       <w:r>
         <w:rPr>
           <w:rFonts w:ascii="Calibri" w:eastAsia="Calibri" w:hAnsi="Calibri" w:cs="Calibri"/>
@@ -5685,7 +5724,6 @@
           <w:color w:val="000000"/>
           <w:u w:val="single"/>
         </w:rPr>
-        <w:lastRenderedPageBreak/>
         <w:t>TEST ACCEPTANCE CRITERIA</w:t>
       </w:r>
     </w:p>
@@ -5732,6 +5770,7 @@
         <w:rPr>
           <w:color w:val="000000"/>
         </w:rPr>
+        <w:lastRenderedPageBreak/>
         <w:t>Test cases approved and signed-off prior to start of Test execution</w:t>
       </w:r>
     </w:p>
@@ -6540,8 +6579,8 @@
           <w:u w:val="single"/>
         </w:rPr>
       </w:pPr>
-      <w:bookmarkStart w:id="13" w:name="_1ksv4uv" w:colFirst="0" w:colLast="0"/>
-      <w:bookmarkEnd w:id="13"/>
+      <w:bookmarkStart w:id="12" w:name="_1ksv4uv" w:colFirst="0" w:colLast="0"/>
+      <w:bookmarkEnd w:id="12"/>
       <w:r>
         <w:rPr>
           <w:rFonts w:ascii="Calibri" w:eastAsia="Calibri" w:hAnsi="Calibri" w:cs="Calibri"/>
@@ -6700,8 +6739,21 @@
             <w:pPr>
               <w:ind w:left="0"/>
             </w:pPr>
-            <w:r>
-              <w:t>Test Lead</w:t>
+            <w:proofErr w:type="spellStart"/>
+            <w:r>
+              <w:t>Aldiransyah</w:t>
+            </w:r>
+            <w:proofErr w:type="spellEnd"/>
+            <w:r>
+              <w:t xml:space="preserve"> </w:t>
+            </w:r>
+            <w:proofErr w:type="spellStart"/>
+            <w:r>
+              <w:t>Rizky</w:t>
+            </w:r>
+            <w:proofErr w:type="spellEnd"/>
+            <w:r>
+              <w:t xml:space="preserve"> Putra</w:t>
             </w:r>
           </w:p>
         </w:tc>
@@ -6714,7 +6766,7 @@
               <w:ind w:left="0"/>
             </w:pPr>
             <w:r>
-              <w:t>Project Manager/ Business Analyst’s</w:t>
+              <w:t>Hacktiv8 Instructor</w:t>
             </w:r>
           </w:p>
         </w:tc>
@@ -6754,8 +6806,21 @@
             <w:pPr>
               <w:ind w:left="0"/>
             </w:pPr>
-            <w:r>
-              <w:t>Test Team</w:t>
+            <w:proofErr w:type="spellStart"/>
+            <w:r>
+              <w:t>Aldiransyah</w:t>
+            </w:r>
+            <w:proofErr w:type="spellEnd"/>
+            <w:r>
+              <w:t xml:space="preserve"> </w:t>
+            </w:r>
+            <w:proofErr w:type="spellStart"/>
+            <w:r>
+              <w:t>Rizky</w:t>
+            </w:r>
+            <w:proofErr w:type="spellEnd"/>
+            <w:r>
+              <w:t xml:space="preserve"> Putra</w:t>
             </w:r>
           </w:p>
         </w:tc>
@@ -6768,7 +6833,7 @@
               <w:ind w:left="0"/>
             </w:pPr>
             <w:r>
-              <w:t>Business Analyst’s Sign off</w:t>
+              <w:t>Hacktiv8 Instructor</w:t>
             </w:r>
           </w:p>
         </w:tc>
@@ -6936,13 +7001,11 @@
         </w:tc>
       </w:tr>
     </w:tbl>
-    <w:p/>
-    <w:p/>
-    <w:p/>
-    <w:p/>
-    <w:p/>
-    <w:p/>
-    <w:p/>
+    <w:p>
+      <w:pPr>
+        <w:ind w:left="0"/>
+      </w:pPr>
+    </w:p>
     <w:p>
       <w:pPr>
         <w:pStyle w:val="Heading4"/>
@@ -6956,8 +7019,8 @@
           <w:u w:val="single"/>
         </w:rPr>
       </w:pPr>
-      <w:bookmarkStart w:id="14" w:name="_44sinio" w:colFirst="0" w:colLast="0"/>
-      <w:bookmarkEnd w:id="14"/>
+      <w:bookmarkStart w:id="13" w:name="_44sinio" w:colFirst="0" w:colLast="0"/>
+      <w:bookmarkEnd w:id="13"/>
       <w:r>
         <w:rPr>
           <w:rFonts w:ascii="Calibri" w:eastAsia="Calibri" w:hAnsi="Calibri" w:cs="Calibri"/>
@@ -6965,7 +7028,6 @@
           <w:color w:val="000000"/>
           <w:u w:val="single"/>
         </w:rPr>
-        <w:lastRenderedPageBreak/>
         <w:t>MILESTONE LIST</w:t>
       </w:r>
     </w:p>
@@ -7089,26 +7151,8 @@
           <w:color w:val="000000"/>
         </w:rPr>
       </w:pPr>
-    </w:p>
-    <w:p>
-      <w:pPr>
-        <w:pBdr>
-          <w:top w:val="nil"/>
-          <w:left w:val="nil"/>
-          <w:bottom w:val="nil"/>
-          <w:right w:val="nil"/>
-          <w:between w:val="nil"/>
-        </w:pBdr>
-        <w:spacing w:after="0"/>
-        <w:ind w:left="2070"/>
-        <w:jc w:val="left"/>
-      </w:pPr>
-      <w:r>
-        <w:rPr>
-          <w:color w:val="FF0000"/>
-        </w:rPr>
-        <w:t>Testing generally is not carried out in one cycle. Based on the testing scope, we can estimate how much time it takes and establish the time lines as you can see in the below embedded excel sheet.</w:t>
-      </w:r>
+      <w:bookmarkStart w:id="14" w:name="_GoBack"/>
+      <w:bookmarkEnd w:id="14"/>
     </w:p>
     <w:p>
       <w:pPr>
@@ -7152,6 +7196,7 @@
           <w:b/>
           <w:u w:val="single"/>
         </w:rPr>
+        <w:lastRenderedPageBreak/>
         <w:t>TESTERS</w:t>
       </w:r>
       <w:r>
@@ -7477,7 +7522,6 @@
       <w:bookmarkStart w:id="17" w:name="_1y810tw" w:colFirst="0" w:colLast="0"/>
       <w:bookmarkEnd w:id="17"/>
       <w:r>
-        <w:lastRenderedPageBreak/>
         <w:t>Test Effort Estimate</w:t>
       </w:r>
     </w:p>
@@ -7523,7 +7567,7 @@
                     <pic:cNvPicPr preferRelativeResize="0"/>
                   </pic:nvPicPr>
                   <pic:blipFill>
-                    <a:blip r:embed="rId8"/>
+                    <a:blip r:embed="rId10"/>
                     <a:srcRect/>
                     <a:stretch>
                       <a:fillRect/>
@@ -7568,6 +7612,7 @@
       <w:bookmarkStart w:id="19" w:name="_2xcytpi" w:colFirst="0" w:colLast="0"/>
       <w:bookmarkEnd w:id="19"/>
       <w:r>
+        <w:lastRenderedPageBreak/>
         <w:t>EXECUTION STRATEGY</w:t>
       </w:r>
     </w:p>
@@ -8286,7 +8331,6 @@
               <w:jc w:val="left"/>
             </w:pPr>
             <w:r>
-              <w:lastRenderedPageBreak/>
               <w:t>Test Closure Memo completed and signed off</w:t>
             </w:r>
           </w:p>
@@ -8408,7 +8452,7 @@
                     <pic:cNvPicPr preferRelativeResize="0"/>
                   </pic:nvPicPr>
                   <pic:blipFill>
-                    <a:blip r:embed="rId9"/>
+                    <a:blip r:embed="rId11"/>
                     <a:srcRect/>
                     <a:stretch>
                       <a:fillRect/>
@@ -8529,7 +8573,7 @@
               </wp:anchor>
             </w:drawing>
           </mc:Choice>
-          <mc:Fallback xmlns:dgm="http://schemas.openxmlformats.org/drawingml/2006/diagram" xmlns:lc="http://schemas.openxmlformats.org/drawingml/2006/lockedCanvas" xmlns:c="http://schemas.openxmlformats.org/drawingml/2006/chart" xmlns:pic="http://schemas.openxmlformats.org/drawingml/2006/picture" xmlns:a="http://schemas.openxmlformats.org/drawingml/2006/main" xmlns:sl="http://schemas.openxmlformats.org/schemaLibrary/2006/main">
+          <mc:Fallback xmlns:sl="http://schemas.openxmlformats.org/schemaLibrary/2006/main" xmlns:a="http://schemas.openxmlformats.org/drawingml/2006/main" xmlns:pic="http://schemas.openxmlformats.org/drawingml/2006/picture" xmlns:c="http://schemas.openxmlformats.org/drawingml/2006/chart" xmlns:lc="http://schemas.openxmlformats.org/drawingml/2006/lockedCanvas" xmlns:dgm="http://schemas.openxmlformats.org/drawingml/2006/diagram">
             <w:drawing>
               <wp:anchor allowOverlap="1" behindDoc="0" distB="0" distT="0" distL="114300" distR="114300" hidden="0" layoutInCell="1" locked="0" relativeHeight="0" simplePos="0">
                 <wp:simplePos x="0" y="0"/>
@@ -8639,6 +8683,7 @@
         <w:rPr>
           <w:color w:val="000000"/>
         </w:rPr>
+        <w:lastRenderedPageBreak/>
         <w:t xml:space="preserve">The objective of the first cycle is to identify any blocking, critical defects, and most of the high defects. It is expected to use some work-around in order to get to all the scripts.  </w:t>
       </w:r>
     </w:p>
@@ -8914,7 +8959,6 @@
               <w:rPr>
                 <w:color w:val="000000"/>
               </w:rPr>
-              <w:lastRenderedPageBreak/>
               <w:t>It causes an abnormal return to the operating system (crash or a system failure message appears).</w:t>
             </w:r>
           </w:p>
@@ -8942,7 +8986,6 @@
               <w:ind w:left="0"/>
             </w:pPr>
             <w:r>
-              <w:lastRenderedPageBreak/>
               <w:t>2 (High)</w:t>
             </w:r>
           </w:p>
@@ -9096,6 +9139,7 @@
               <w:rPr>
                 <w:color w:val="000000"/>
               </w:rPr>
+              <w:lastRenderedPageBreak/>
               <w:t>5(Cosmetic)</w:t>
             </w:r>
           </w:p>
@@ -9597,9 +9641,11 @@
         </w:tc>
       </w:tr>
     </w:tbl>
-    <w:p/>
-    <w:p/>
-    <w:p/>
+    <w:p>
+      <w:pPr>
+        <w:ind w:left="0"/>
+      </w:pPr>
+    </w:p>
     <w:p>
       <w:pPr>
         <w:pStyle w:val="Heading2"/>
@@ -9630,1243 +9676,49 @@
       <w:r>
         <w:rPr>
           <w:noProof/>
-          <w:sz w:val="24"/>
-          <w:szCs w:val="24"/>
-        </w:rPr>
-        <mc:AlternateContent>
-          <mc:Choice Requires="wpg">
-            <w:drawing>
-              <wp:inline distT="0" distB="0" distL="0" distR="0">
-                <wp:extent cx="5943600" cy="3318510"/>
-                <wp:effectExtent l="0" t="0" r="0" b="0"/>
-                <wp:docPr id="15" name="Group 15"/>
-                <wp:cNvGraphicFramePr/>
-                <a:graphic xmlns:a="http://schemas.openxmlformats.org/drawingml/2006/main">
-                  <a:graphicData uri="http://schemas.microsoft.com/office/word/2010/wordprocessingGroup">
-                    <wpg:wgp>
-                      <wpg:cNvGrpSpPr/>
-                      <wpg:grpSpPr>
-                        <a:xfrm>
-                          <a:off x="0" y="0"/>
-                          <a:ext cx="5943600" cy="3318510"/>
-                          <a:chOff x="774000" y="1227300"/>
-                          <a:chExt cx="9144000" cy="5105400"/>
-                        </a:xfrm>
-                      </wpg:grpSpPr>
-                      <wpg:grpSp>
-                        <wpg:cNvPr id="16" name="Group 16"/>
-                        <wpg:cNvGrpSpPr/>
-                        <wpg:grpSpPr>
-                          <a:xfrm>
-                            <a:off x="774000" y="1227300"/>
-                            <a:ext cx="9144000" cy="5105400"/>
-                            <a:chOff x="0" y="1066800"/>
-                            <a:chExt cx="9144000" cy="5105400"/>
-                          </a:xfrm>
-                        </wpg:grpSpPr>
-                        <wps:wsp>
-                          <wps:cNvPr id="17" name="Rectangle 17"/>
-                          <wps:cNvSpPr/>
-                          <wps:spPr>
-                            <a:xfrm>
-                              <a:off x="0" y="1066800"/>
-                              <a:ext cx="9144000" cy="5105400"/>
-                            </a:xfrm>
-                            <a:prstGeom prst="rect">
-                              <a:avLst/>
-                            </a:prstGeom>
-                            <a:noFill/>
-                            <a:ln>
-                              <a:noFill/>
-                            </a:ln>
-                          </wps:spPr>
-                          <wps:txbx>
-                            <w:txbxContent>
-                              <w:p>
-                                <w:pPr>
-                                  <w:spacing w:after="0" w:line="240" w:lineRule="auto"/>
-                                  <w:ind w:left="0"/>
-                                  <w:jc w:val="left"/>
-                                  <w:textDirection w:val="btLr"/>
-                                </w:pPr>
-                              </w:p>
-                            </w:txbxContent>
-                          </wps:txbx>
-                          <wps:bodyPr spcFirstLastPara="1" wrap="square" lIns="91425" tIns="91425" rIns="91425" bIns="91425" anchor="ctr" anchorCtr="0">
-                            <a:noAutofit/>
-                          </wps:bodyPr>
-                        </wps:wsp>
-                        <wpg:grpSp>
-                          <wpg:cNvPr id="18" name="Group 18"/>
-                          <wpg:cNvGrpSpPr/>
-                          <wpg:grpSpPr>
-                            <a:xfrm>
-                              <a:off x="0" y="1066800"/>
-                              <a:ext cx="9144000" cy="5105400"/>
-                              <a:chOff x="0" y="1066800"/>
-                              <a:chExt cx="9144000" cy="5105400"/>
-                            </a:xfrm>
-                          </wpg:grpSpPr>
-                          <wps:wsp>
-                            <wps:cNvPr id="19" name="Rectangle 19"/>
-                            <wps:cNvSpPr/>
-                            <wps:spPr>
-                              <a:xfrm>
-                                <a:off x="0" y="1066800"/>
-                                <a:ext cx="9144000" cy="5105400"/>
-                              </a:xfrm>
-                              <a:prstGeom prst="rect">
-                                <a:avLst/>
-                              </a:prstGeom>
-                              <a:solidFill>
-                                <a:srgbClr val="C5D8F1"/>
-                              </a:solidFill>
-                              <a:ln w="25400" cap="flat" cmpd="sng">
-                                <a:solidFill>
-                                  <a:schemeClr val="lt2"/>
-                                </a:solidFill>
-                                <a:prstDash val="solid"/>
-                                <a:round/>
-                                <a:headEnd type="none" w="sm" len="sm"/>
-                                <a:tailEnd type="none" w="sm" len="sm"/>
-                              </a:ln>
-                            </wps:spPr>
-                            <wps:txbx>
-                              <w:txbxContent>
-                                <w:p>
-                                  <w:pPr>
-                                    <w:spacing w:after="0" w:line="240" w:lineRule="auto"/>
-                                    <w:ind w:left="0"/>
-                                    <w:jc w:val="left"/>
-                                    <w:textDirection w:val="btLr"/>
-                                  </w:pPr>
-                                </w:p>
-                              </w:txbxContent>
-                            </wps:txbx>
-                            <wps:bodyPr spcFirstLastPara="1" wrap="square" lIns="91425" tIns="91425" rIns="91425" bIns="91425" anchor="ctr" anchorCtr="0">
-                              <a:noAutofit/>
-                            </wps:bodyPr>
-                          </wps:wsp>
-                          <wpg:grpSp>
-                            <wpg:cNvPr id="20" name="Group 20"/>
-                            <wpg:cNvGrpSpPr/>
-                            <wpg:grpSpPr>
-                              <a:xfrm>
-                                <a:off x="117475" y="1447800"/>
-                                <a:ext cx="8983133" cy="4495800"/>
-                                <a:chOff x="117475" y="1447800"/>
-                                <a:chExt cx="8983133" cy="4495800"/>
-                              </a:xfrm>
-                            </wpg:grpSpPr>
-                            <wps:wsp>
-                              <wps:cNvPr id="21" name="Flowchart: Decision 21"/>
-                              <wps:cNvSpPr/>
-                              <wps:spPr>
-                                <a:xfrm>
-                                  <a:off x="7543800" y="3505200"/>
-                                  <a:ext cx="1556808" cy="791498"/>
-                                </a:xfrm>
-                                <a:prstGeom prst="flowChartDecision">
-                                  <a:avLst/>
-                                </a:prstGeom>
-                                <a:noFill/>
-                                <a:ln w="9525" cap="flat" cmpd="sng">
-                                  <a:solidFill>
-                                    <a:srgbClr val="000000"/>
-                                  </a:solidFill>
-                                  <a:prstDash val="solid"/>
-                                  <a:miter lim="800000"/>
-                                  <a:headEnd type="none" w="sm" len="sm"/>
-                                  <a:tailEnd type="none" w="sm" len="sm"/>
-                                </a:ln>
-                              </wps:spPr>
-                              <wps:txbx>
-                                <w:txbxContent>
-                                  <w:p>
-                                    <w:pPr>
-                                      <w:spacing w:after="0" w:line="240" w:lineRule="auto"/>
-                                      <w:ind w:left="0"/>
-                                      <w:jc w:val="left"/>
-                                      <w:textDirection w:val="btLr"/>
-                                    </w:pPr>
-                                  </w:p>
-                                </w:txbxContent>
-                              </wps:txbx>
-                              <wps:bodyPr spcFirstLastPara="1" wrap="square" lIns="91425" tIns="91425" rIns="91425" bIns="91425" anchor="ctr" anchorCtr="0">
-                                <a:noAutofit/>
-                              </wps:bodyPr>
-                            </wps:wsp>
-                            <wps:wsp>
-                              <wps:cNvPr id="22" name="Flowchart: Terminator 22"/>
-                              <wps:cNvSpPr/>
-                              <wps:spPr>
-                                <a:xfrm>
-                                  <a:off x="117475" y="1447800"/>
-                                  <a:ext cx="1252008" cy="405581"/>
-                                </a:xfrm>
-                                <a:prstGeom prst="flowChartTerminator">
-                                  <a:avLst/>
-                                </a:prstGeom>
-                                <a:noFill/>
-                                <a:ln w="9525" cap="flat" cmpd="sng">
-                                  <a:solidFill>
-                                    <a:srgbClr val="000000"/>
-                                  </a:solidFill>
-                                  <a:prstDash val="solid"/>
-                                  <a:miter lim="800000"/>
-                                  <a:headEnd type="none" w="sm" len="sm"/>
-                                  <a:tailEnd type="none" w="sm" len="sm"/>
-                                </a:ln>
-                              </wps:spPr>
-                              <wps:txbx>
-                                <w:txbxContent>
-                                  <w:p>
-                                    <w:pPr>
-                                      <w:spacing w:after="0" w:line="240" w:lineRule="auto"/>
-                                      <w:ind w:left="0"/>
-                                      <w:jc w:val="left"/>
-                                      <w:textDirection w:val="btLr"/>
-                                    </w:pPr>
-                                  </w:p>
-                                </w:txbxContent>
-                              </wps:txbx>
-                              <wps:bodyPr spcFirstLastPara="1" wrap="square" lIns="91425" tIns="91425" rIns="91425" bIns="91425" anchor="ctr" anchorCtr="0">
-                                <a:noAutofit/>
-                              </wps:bodyPr>
-                            </wps:wsp>
-                            <wps:wsp>
-                              <wps:cNvPr id="23" name="Rectangle 23"/>
-                              <wps:cNvSpPr/>
-                              <wps:spPr>
-                                <a:xfrm>
-                                  <a:off x="193675" y="2362200"/>
-                                  <a:ext cx="1155700" cy="675968"/>
-                                </a:xfrm>
-                                <a:prstGeom prst="rect">
-                                  <a:avLst/>
-                                </a:prstGeom>
-                                <a:noFill/>
-                                <a:ln w="9525" cap="flat" cmpd="sng">
-                                  <a:solidFill>
-                                    <a:srgbClr val="000000"/>
-                                  </a:solidFill>
-                                  <a:prstDash val="solid"/>
-                                  <a:miter lim="800000"/>
-                                  <a:headEnd type="none" w="sm" len="sm"/>
-                                  <a:tailEnd type="none" w="sm" len="sm"/>
-                                </a:ln>
-                              </wps:spPr>
-                              <wps:txbx>
-                                <w:txbxContent>
-                                  <w:p>
-                                    <w:pPr>
-                                      <w:spacing w:after="0" w:line="240" w:lineRule="auto"/>
-                                      <w:ind w:left="0"/>
-                                      <w:jc w:val="left"/>
-                                      <w:textDirection w:val="btLr"/>
-                                    </w:pPr>
-                                  </w:p>
-                                </w:txbxContent>
-                              </wps:txbx>
-                              <wps:bodyPr spcFirstLastPara="1" wrap="square" lIns="91425" tIns="91425" rIns="91425" bIns="91425" anchor="ctr" anchorCtr="0">
-                                <a:noAutofit/>
-                              </wps:bodyPr>
-                            </wps:wsp>
-                            <wps:wsp>
-                              <wps:cNvPr id="24" name="Text Box 24"/>
-                              <wps:cNvSpPr txBox="1"/>
-                              <wps:spPr>
-                                <a:xfrm>
-                                  <a:off x="213783" y="2436403"/>
-                                  <a:ext cx="975122" cy="597105"/>
-                                </a:xfrm>
-                                <a:prstGeom prst="rect">
-                                  <a:avLst/>
-                                </a:prstGeom>
-                                <a:noFill/>
-                                <a:ln>
-                                  <a:noFill/>
-                                </a:ln>
-                              </wps:spPr>
-                              <wps:txbx>
-                                <w:txbxContent>
-                                  <w:p>
-                                    <w:pPr>
-                                      <w:spacing w:after="0" w:line="240" w:lineRule="auto"/>
-                                      <w:ind w:left="0"/>
-                                      <w:jc w:val="left"/>
-                                      <w:textDirection w:val="btLr"/>
-                                    </w:pPr>
-                                  </w:p>
-                                </w:txbxContent>
-                              </wps:txbx>
-                              <wps:bodyPr spcFirstLastPara="1" wrap="square" lIns="91425" tIns="91425" rIns="91425" bIns="91425" anchor="ctr" anchorCtr="0">
-                                <a:noAutofit/>
-                              </wps:bodyPr>
-                            </wps:wsp>
-                            <wps:wsp>
-                              <wps:cNvPr id="25" name="Rectangle 25"/>
-                              <wps:cNvSpPr/>
-                              <wps:spPr>
-                                <a:xfrm>
-                                  <a:off x="4079875" y="2394155"/>
-                                  <a:ext cx="1155700" cy="675968"/>
-                                </a:xfrm>
-                                <a:prstGeom prst="rect">
-                                  <a:avLst/>
-                                </a:prstGeom>
-                                <a:noFill/>
-                                <a:ln w="9525" cap="flat" cmpd="sng">
-                                  <a:solidFill>
-                                    <a:srgbClr val="000000"/>
-                                  </a:solidFill>
-                                  <a:prstDash val="solid"/>
-                                  <a:miter lim="800000"/>
-                                  <a:headEnd type="none" w="sm" len="sm"/>
-                                  <a:tailEnd type="none" w="sm" len="sm"/>
-                                </a:ln>
-                              </wps:spPr>
-                              <wps:txbx>
-                                <w:txbxContent>
-                                  <w:p>
-                                    <w:pPr>
-                                      <w:spacing w:after="0" w:line="240" w:lineRule="auto"/>
-                                      <w:ind w:left="0"/>
-                                      <w:jc w:val="left"/>
-                                      <w:textDirection w:val="btLr"/>
-                                    </w:pPr>
-                                  </w:p>
-                                </w:txbxContent>
-                              </wps:txbx>
-                              <wps:bodyPr spcFirstLastPara="1" wrap="square" lIns="91425" tIns="91425" rIns="91425" bIns="91425" anchor="ctr" anchorCtr="0">
-                                <a:noAutofit/>
-                              </wps:bodyPr>
-                            </wps:wsp>
-                            <wps:wsp>
-                              <wps:cNvPr id="26" name="Text Box 26"/>
-                              <wps:cNvSpPr txBox="1"/>
-                              <wps:spPr>
-                                <a:xfrm>
-                                  <a:off x="4176183" y="2436403"/>
-                                  <a:ext cx="983148" cy="597105"/>
-                                </a:xfrm>
-                                <a:prstGeom prst="rect">
-                                  <a:avLst/>
-                                </a:prstGeom>
-                                <a:noFill/>
-                                <a:ln>
-                                  <a:noFill/>
-                                </a:ln>
-                              </wps:spPr>
-                              <wps:txbx>
-                                <w:txbxContent>
-                                  <w:p>
-                                    <w:pPr>
-                                      <w:spacing w:after="0" w:line="240" w:lineRule="auto"/>
-                                      <w:ind w:left="0"/>
-                                      <w:jc w:val="left"/>
-                                      <w:textDirection w:val="btLr"/>
-                                    </w:pPr>
-                                  </w:p>
-                                </w:txbxContent>
-                              </wps:txbx>
-                              <wps:bodyPr spcFirstLastPara="1" wrap="square" lIns="91425" tIns="91425" rIns="91425" bIns="91425" anchor="ctr" anchorCtr="0">
-                                <a:noAutofit/>
-                              </wps:bodyPr>
-                            </wps:wsp>
-                            <wps:wsp>
-                              <wps:cNvPr id="27" name="Straight Arrow Connector 27"/>
-                              <wps:cNvCnPr/>
-                              <wps:spPr>
-                                <a:xfrm>
-                                  <a:off x="791633" y="1853381"/>
-                                  <a:ext cx="0" cy="540774"/>
-                                </a:xfrm>
-                                <a:prstGeom prst="straightConnector1">
-                                  <a:avLst/>
-                                </a:prstGeom>
-                                <a:noFill/>
-                                <a:ln w="9525" cap="flat" cmpd="sng">
-                                  <a:solidFill>
-                                    <a:srgbClr val="000000"/>
-                                  </a:solidFill>
-                                  <a:prstDash val="solid"/>
-                                  <a:round/>
-                                  <a:headEnd type="none" w="med" len="med"/>
-                                  <a:tailEnd type="triangle" w="med" len="med"/>
-                                </a:ln>
-                              </wps:spPr>
-                              <wps:bodyPr/>
-                            </wps:wsp>
-                            <wps:wsp>
-                              <wps:cNvPr id="28" name="Straight Arrow Connector 28"/>
-                              <wps:cNvCnPr/>
-                              <wps:spPr>
-                                <a:xfrm>
-                                  <a:off x="1369483" y="2667000"/>
-                                  <a:ext cx="770467" cy="0"/>
-                                </a:xfrm>
-                                <a:prstGeom prst="straightConnector1">
-                                  <a:avLst/>
-                                </a:prstGeom>
-                                <a:noFill/>
-                                <a:ln w="9525" cap="flat" cmpd="sng">
-                                  <a:solidFill>
-                                    <a:srgbClr val="000000"/>
-                                  </a:solidFill>
-                                  <a:prstDash val="solid"/>
-                                  <a:round/>
-                                  <a:headEnd type="none" w="med" len="med"/>
-                                  <a:tailEnd type="triangle" w="med" len="med"/>
-                                </a:ln>
-                              </wps:spPr>
-                              <wps:bodyPr/>
-                            </wps:wsp>
-                            <wps:wsp>
-                              <wps:cNvPr id="29" name="Rectangle 29"/>
-                              <wps:cNvSpPr/>
-                              <wps:spPr>
-                                <a:xfrm>
-                                  <a:off x="5909733" y="2394155"/>
-                                  <a:ext cx="1155700" cy="675968"/>
-                                </a:xfrm>
-                                <a:prstGeom prst="rect">
-                                  <a:avLst/>
-                                </a:prstGeom>
-                                <a:noFill/>
-                                <a:ln w="9525" cap="flat" cmpd="sng">
-                                  <a:solidFill>
-                                    <a:srgbClr val="000000"/>
-                                  </a:solidFill>
-                                  <a:prstDash val="solid"/>
-                                  <a:miter lim="800000"/>
-                                  <a:headEnd type="none" w="sm" len="sm"/>
-                                  <a:tailEnd type="none" w="sm" len="sm"/>
-                                </a:ln>
-                              </wps:spPr>
-                              <wps:txbx>
-                                <w:txbxContent>
-                                  <w:p>
-                                    <w:pPr>
-                                      <w:spacing w:after="0" w:line="240" w:lineRule="auto"/>
-                                      <w:ind w:left="0"/>
-                                      <w:jc w:val="left"/>
-                                      <w:textDirection w:val="btLr"/>
-                                    </w:pPr>
-                                  </w:p>
-                                </w:txbxContent>
-                              </wps:txbx>
-                              <wps:bodyPr spcFirstLastPara="1" wrap="square" lIns="91425" tIns="91425" rIns="91425" bIns="91425" anchor="ctr" anchorCtr="0">
-                                <a:noAutofit/>
-                              </wps:bodyPr>
-                            </wps:wsp>
-                            <wps:wsp>
-                              <wps:cNvPr id="30" name="Text Box 30"/>
-                              <wps:cNvSpPr txBox="1"/>
-                              <wps:spPr>
-                                <a:xfrm>
-                                  <a:off x="5909733" y="2436403"/>
-                                  <a:ext cx="904897" cy="597105"/>
-                                </a:xfrm>
-                                <a:prstGeom prst="rect">
-                                  <a:avLst/>
-                                </a:prstGeom>
-                                <a:noFill/>
-                                <a:ln>
-                                  <a:noFill/>
-                                </a:ln>
-                              </wps:spPr>
-                              <wps:txbx>
-                                <w:txbxContent>
-                                  <w:p>
-                                    <w:pPr>
-                                      <w:spacing w:after="0" w:line="240" w:lineRule="auto"/>
-                                      <w:ind w:left="0"/>
-                                      <w:jc w:val="left"/>
-                                      <w:textDirection w:val="btLr"/>
-                                    </w:pPr>
-                                  </w:p>
-                                </w:txbxContent>
-                              </wps:txbx>
-                              <wps:bodyPr spcFirstLastPara="1" wrap="square" lIns="91425" tIns="91425" rIns="91425" bIns="91425" anchor="ctr" anchorCtr="0">
-                                <a:noAutofit/>
-                              </wps:bodyPr>
-                            </wps:wsp>
-                            <wps:wsp>
-                              <wps:cNvPr id="31" name="Straight Arrow Connector 31"/>
-                              <wps:cNvCnPr/>
-                              <wps:spPr>
-                                <a:xfrm>
-                                  <a:off x="5235575" y="2667000"/>
-                                  <a:ext cx="674158" cy="0"/>
-                                </a:xfrm>
-                                <a:prstGeom prst="straightConnector1">
-                                  <a:avLst/>
-                                </a:prstGeom>
-                                <a:noFill/>
-                                <a:ln w="9525" cap="flat" cmpd="sng">
-                                  <a:solidFill>
-                                    <a:srgbClr val="000000"/>
-                                  </a:solidFill>
-                                  <a:prstDash val="solid"/>
-                                  <a:round/>
-                                  <a:headEnd type="none" w="med" len="med"/>
-                                  <a:tailEnd type="triangle" w="med" len="med"/>
-                                </a:ln>
-                              </wps:spPr>
-                              <wps:bodyPr/>
-                            </wps:wsp>
-                            <wps:wsp>
-                              <wps:cNvPr id="32" name="Rectangle 32"/>
-                              <wps:cNvSpPr/>
-                              <wps:spPr>
-                                <a:xfrm>
-                                  <a:off x="7643283" y="2394155"/>
-                                  <a:ext cx="1155700" cy="675968"/>
-                                </a:xfrm>
-                                <a:prstGeom prst="rect">
-                                  <a:avLst/>
-                                </a:prstGeom>
-                                <a:noFill/>
-                                <a:ln w="9525" cap="flat" cmpd="sng">
-                                  <a:solidFill>
-                                    <a:srgbClr val="000000"/>
-                                  </a:solidFill>
-                                  <a:prstDash val="solid"/>
-                                  <a:miter lim="800000"/>
-                                  <a:headEnd type="none" w="sm" len="sm"/>
-                                  <a:tailEnd type="none" w="sm" len="sm"/>
-                                </a:ln>
-                              </wps:spPr>
-                              <wps:txbx>
-                                <w:txbxContent>
-                                  <w:p>
-                                    <w:pPr>
-                                      <w:spacing w:after="0" w:line="240" w:lineRule="auto"/>
-                                      <w:ind w:left="0"/>
-                                      <w:jc w:val="left"/>
-                                      <w:textDirection w:val="btLr"/>
-                                    </w:pPr>
-                                  </w:p>
-                                </w:txbxContent>
-                              </wps:txbx>
-                              <wps:bodyPr spcFirstLastPara="1" wrap="square" lIns="91425" tIns="91425" rIns="91425" bIns="91425" anchor="ctr" anchorCtr="0">
-                                <a:noAutofit/>
-                              </wps:bodyPr>
-                            </wps:wsp>
-                            <wps:wsp>
-                              <wps:cNvPr id="33" name="Straight Arrow Connector 33"/>
-                              <wps:cNvCnPr/>
-                              <wps:spPr>
-                                <a:xfrm>
-                                  <a:off x="7065433" y="2667000"/>
-                                  <a:ext cx="577850" cy="0"/>
-                                </a:xfrm>
-                                <a:prstGeom prst="straightConnector1">
-                                  <a:avLst/>
-                                </a:prstGeom>
-                                <a:noFill/>
-                                <a:ln w="9525" cap="flat" cmpd="sng">
-                                  <a:solidFill>
-                                    <a:srgbClr val="000000"/>
-                                  </a:solidFill>
-                                  <a:prstDash val="solid"/>
-                                  <a:round/>
-                                  <a:headEnd type="none" w="med" len="med"/>
-                                  <a:tailEnd type="triangle" w="med" len="med"/>
-                                </a:ln>
-                              </wps:spPr>
-                              <wps:bodyPr/>
-                            </wps:wsp>
-                            <wps:wsp>
-                              <wps:cNvPr id="34" name="Straight Arrow Connector 34"/>
-                              <wps:cNvCnPr/>
-                              <wps:spPr>
-                                <a:xfrm>
-                                  <a:off x="8305800" y="3070123"/>
-                                  <a:ext cx="0" cy="435077"/>
-                                </a:xfrm>
-                                <a:prstGeom prst="straightConnector1">
-                                  <a:avLst/>
-                                </a:prstGeom>
-                                <a:noFill/>
-                                <a:ln w="9525" cap="flat" cmpd="sng">
-                                  <a:solidFill>
-                                    <a:srgbClr val="000000"/>
-                                  </a:solidFill>
-                                  <a:prstDash val="solid"/>
-                                  <a:round/>
-                                  <a:headEnd type="none" w="med" len="med"/>
-                                  <a:tailEnd type="triangle" w="med" len="med"/>
-                                </a:ln>
-                              </wps:spPr>
-                              <wps:bodyPr/>
-                            </wps:wsp>
-                            <wps:wsp>
-                              <wps:cNvPr id="35" name="Straight Arrow Connector 35"/>
-                              <wps:cNvCnPr/>
-                              <wps:spPr>
-                                <a:xfrm rot="10800000">
-                                  <a:off x="4506383" y="3886200"/>
-                                  <a:ext cx="3047999" cy="0"/>
-                                </a:xfrm>
-                                <a:prstGeom prst="straightConnector1">
-                                  <a:avLst/>
-                                </a:prstGeom>
-                                <a:noFill/>
-                                <a:ln w="9525" cap="flat" cmpd="sng">
-                                  <a:solidFill>
-                                    <a:srgbClr val="000000"/>
-                                  </a:solidFill>
-                                  <a:prstDash val="solid"/>
-                                  <a:round/>
-                                  <a:headEnd type="none" w="med" len="med"/>
-                                  <a:tailEnd type="none" w="med" len="med"/>
-                                </a:ln>
-                              </wps:spPr>
-                              <wps:bodyPr/>
-                            </wps:wsp>
-                            <wps:wsp>
-                              <wps:cNvPr id="36" name="Straight Arrow Connector 36"/>
-                              <wps:cNvCnPr/>
-                              <wps:spPr>
-                                <a:xfrm rot="10800000">
-                                  <a:off x="4495800" y="3070122"/>
-                                  <a:ext cx="10583" cy="816077"/>
-                                </a:xfrm>
-                                <a:prstGeom prst="straightConnector1">
-                                  <a:avLst/>
-                                </a:prstGeom>
-                                <a:noFill/>
-                                <a:ln w="9525" cap="flat" cmpd="sng">
-                                  <a:solidFill>
-                                    <a:srgbClr val="000000"/>
-                                  </a:solidFill>
-                                  <a:prstDash val="solid"/>
-                                  <a:round/>
-                                  <a:headEnd type="none" w="med" len="med"/>
-                                  <a:tailEnd type="triangle" w="med" len="med"/>
-                                </a:ln>
-                              </wps:spPr>
-                              <wps:bodyPr/>
-                            </wps:wsp>
-                            <wps:wsp>
-                              <wps:cNvPr id="37" name="Text Box 37"/>
-                              <wps:cNvSpPr txBox="1"/>
-                              <wps:spPr>
-                                <a:xfrm>
-                                  <a:off x="5909733" y="3382758"/>
-                                  <a:ext cx="389246" cy="380232"/>
-                                </a:xfrm>
-                                <a:prstGeom prst="rect">
-                                  <a:avLst/>
-                                </a:prstGeom>
-                                <a:noFill/>
-                                <a:ln>
-                                  <a:noFill/>
-                                </a:ln>
-                              </wps:spPr>
-                              <wps:txbx>
-                                <w:txbxContent>
-                                  <w:p>
-                                    <w:pPr>
-                                      <w:spacing w:after="0" w:line="240" w:lineRule="auto"/>
-                                      <w:ind w:left="0"/>
-                                      <w:jc w:val="left"/>
-                                      <w:textDirection w:val="btLr"/>
-                                    </w:pPr>
-                                  </w:p>
-                                </w:txbxContent>
-                              </wps:txbx>
-                              <wps:bodyPr spcFirstLastPara="1" wrap="square" lIns="91425" tIns="91425" rIns="91425" bIns="91425" anchor="ctr" anchorCtr="0">
-                                <a:noAutofit/>
-                              </wps:bodyPr>
-                            </wps:wsp>
-                            <wps:wsp>
-                              <wps:cNvPr id="38" name="Flowchart: Terminator 38"/>
-                              <wps:cNvSpPr/>
-                              <wps:spPr>
-                                <a:xfrm>
-                                  <a:off x="7663392" y="5538019"/>
-                                  <a:ext cx="1252008" cy="405581"/>
-                                </a:xfrm>
-                                <a:prstGeom prst="flowChartTerminator">
-                                  <a:avLst/>
-                                </a:prstGeom>
-                                <a:noFill/>
-                                <a:ln w="9525" cap="flat" cmpd="sng">
-                                  <a:solidFill>
-                                    <a:srgbClr val="000000"/>
-                                  </a:solidFill>
-                                  <a:prstDash val="solid"/>
-                                  <a:miter lim="800000"/>
-                                  <a:headEnd type="none" w="sm" len="sm"/>
-                                  <a:tailEnd type="none" w="sm" len="sm"/>
-                                </a:ln>
-                              </wps:spPr>
-                              <wps:txbx>
-                                <w:txbxContent>
-                                  <w:p>
-                                    <w:pPr>
-                                      <w:spacing w:after="0" w:line="240" w:lineRule="auto"/>
-                                      <w:ind w:left="0"/>
-                                      <w:jc w:val="left"/>
-                                      <w:textDirection w:val="btLr"/>
-                                    </w:pPr>
-                                  </w:p>
-                                </w:txbxContent>
-                              </wps:txbx>
-                              <wps:bodyPr spcFirstLastPara="1" wrap="square" lIns="91425" tIns="91425" rIns="91425" bIns="91425" anchor="ctr" anchorCtr="0">
-                                <a:noAutofit/>
-                              </wps:bodyPr>
-                            </wps:wsp>
-                            <wps:wsp>
-                              <wps:cNvPr id="39" name="Straight Arrow Connector 39"/>
-                              <wps:cNvCnPr/>
-                              <wps:spPr>
-                                <a:xfrm>
-                                  <a:off x="8305800" y="4318819"/>
-                                  <a:ext cx="0" cy="405581"/>
-                                </a:xfrm>
-                                <a:prstGeom prst="straightConnector1">
-                                  <a:avLst/>
-                                </a:prstGeom>
-                                <a:noFill/>
-                                <a:ln w="9525" cap="flat" cmpd="sng">
-                                  <a:solidFill>
-                                    <a:srgbClr val="000000"/>
-                                  </a:solidFill>
-                                  <a:prstDash val="solid"/>
-                                  <a:round/>
-                                  <a:headEnd type="none" w="med" len="med"/>
-                                  <a:tailEnd type="triangle" w="med" len="med"/>
-                                </a:ln>
-                              </wps:spPr>
-                              <wps:bodyPr/>
-                            </wps:wsp>
-                            <wps:wsp>
-                              <wps:cNvPr id="40" name="Parallelogram 40"/>
-                              <wps:cNvSpPr/>
-                              <wps:spPr>
-                                <a:xfrm>
-                                  <a:off x="7759700" y="4726858"/>
-                                  <a:ext cx="1155700" cy="405581"/>
-                                </a:xfrm>
-                                <a:prstGeom prst="parallelogram">
-                                  <a:avLst>
-                                    <a:gd name="adj" fmla="val 100000"/>
-                                  </a:avLst>
-                                </a:prstGeom>
-                                <a:noFill/>
-                                <a:ln w="9525" cap="flat" cmpd="sng">
-                                  <a:solidFill>
-                                    <a:srgbClr val="000000"/>
-                                  </a:solidFill>
-                                  <a:prstDash val="solid"/>
-                                  <a:miter lim="800000"/>
-                                  <a:headEnd type="none" w="sm" len="sm"/>
-                                  <a:tailEnd type="none" w="sm" len="sm"/>
-                                </a:ln>
-                              </wps:spPr>
-                              <wps:txbx>
-                                <w:txbxContent>
-                                  <w:p>
-                                    <w:pPr>
-                                      <w:spacing w:after="0" w:line="240" w:lineRule="auto"/>
-                                      <w:ind w:left="0"/>
-                                      <w:jc w:val="left"/>
-                                      <w:textDirection w:val="btLr"/>
-                                    </w:pPr>
-                                  </w:p>
-                                </w:txbxContent>
-                              </wps:txbx>
-                              <wps:bodyPr spcFirstLastPara="1" wrap="square" lIns="91425" tIns="91425" rIns="91425" bIns="91425" anchor="ctr" anchorCtr="0">
-                                <a:noAutofit/>
-                              </wps:bodyPr>
-                            </wps:wsp>
-                            <wps:wsp>
-                              <wps:cNvPr id="41" name="Straight Arrow Connector 41"/>
-                              <wps:cNvCnPr/>
-                              <wps:spPr>
-                                <a:xfrm>
-                                  <a:off x="8305800" y="5132439"/>
-                                  <a:ext cx="0" cy="405581"/>
-                                </a:xfrm>
-                                <a:prstGeom prst="straightConnector1">
-                                  <a:avLst/>
-                                </a:prstGeom>
-                                <a:noFill/>
-                                <a:ln w="9525" cap="flat" cmpd="sng">
-                                  <a:solidFill>
-                                    <a:srgbClr val="000000"/>
-                                  </a:solidFill>
-                                  <a:prstDash val="solid"/>
-                                  <a:round/>
-                                  <a:headEnd type="none" w="med" len="med"/>
-                                  <a:tailEnd type="triangle" w="med" len="med"/>
-                                </a:ln>
-                              </wps:spPr>
-                              <wps:bodyPr/>
-                            </wps:wsp>
-                            <wps:wsp>
-                              <wps:cNvPr id="42" name="Text Box 42"/>
-                              <wps:cNvSpPr txBox="1"/>
-                              <wps:spPr>
-                                <a:xfrm>
-                                  <a:off x="8331619" y="4363525"/>
-                                  <a:ext cx="431381" cy="380232"/>
-                                </a:xfrm>
-                                <a:prstGeom prst="rect">
-                                  <a:avLst/>
-                                </a:prstGeom>
-                                <a:noFill/>
-                                <a:ln>
-                                  <a:noFill/>
-                                </a:ln>
-                              </wps:spPr>
-                              <wps:txbx>
-                                <w:txbxContent>
-                                  <w:p>
-                                    <w:pPr>
-                                      <w:spacing w:after="0" w:line="240" w:lineRule="auto"/>
-                                      <w:ind w:left="0"/>
-                                      <w:jc w:val="left"/>
-                                      <w:textDirection w:val="btLr"/>
-                                    </w:pPr>
-                                  </w:p>
-                                </w:txbxContent>
-                              </wps:txbx>
-                              <wps:bodyPr spcFirstLastPara="1" wrap="square" lIns="91425" tIns="91425" rIns="91425" bIns="91425" anchor="ctr" anchorCtr="0">
-                                <a:noAutofit/>
-                              </wps:bodyPr>
-                            </wps:wsp>
-                            <wps:wsp>
-                              <wps:cNvPr id="43" name="Rectangle 43"/>
-                              <wps:cNvSpPr/>
-                              <wps:spPr>
-                                <a:xfrm>
-                                  <a:off x="2162175" y="2362200"/>
-                                  <a:ext cx="1155700" cy="675968"/>
-                                </a:xfrm>
-                                <a:prstGeom prst="rect">
-                                  <a:avLst/>
-                                </a:prstGeom>
-                                <a:noFill/>
-                                <a:ln w="9525" cap="flat" cmpd="sng">
-                                  <a:solidFill>
-                                    <a:srgbClr val="000000"/>
-                                  </a:solidFill>
-                                  <a:prstDash val="solid"/>
-                                  <a:miter lim="800000"/>
-                                  <a:headEnd type="none" w="sm" len="sm"/>
-                                  <a:tailEnd type="none" w="sm" len="sm"/>
-                                </a:ln>
-                              </wps:spPr>
-                              <wps:txbx>
-                                <w:txbxContent>
-                                  <w:p>
-                                    <w:pPr>
-                                      <w:spacing w:after="0" w:line="240" w:lineRule="auto"/>
-                                      <w:ind w:left="0"/>
-                                      <w:jc w:val="left"/>
-                                      <w:textDirection w:val="btLr"/>
-                                    </w:pPr>
-                                  </w:p>
-                                </w:txbxContent>
-                              </wps:txbx>
-                              <wps:bodyPr spcFirstLastPara="1" wrap="square" lIns="91425" tIns="91425" rIns="91425" bIns="91425" anchor="ctr" anchorCtr="0">
-                                <a:noAutofit/>
-                              </wps:bodyPr>
-                            </wps:wsp>
-                            <wps:wsp>
-                              <wps:cNvPr id="44" name="Straight Arrow Connector 44"/>
-                              <wps:cNvCnPr/>
-                              <wps:spPr>
-                                <a:xfrm>
-                                  <a:off x="3317875" y="2667000"/>
-                                  <a:ext cx="770467" cy="0"/>
-                                </a:xfrm>
-                                <a:prstGeom prst="straightConnector1">
-                                  <a:avLst/>
-                                </a:prstGeom>
-                                <a:noFill/>
-                                <a:ln w="9525" cap="flat" cmpd="sng">
-                                  <a:solidFill>
-                                    <a:srgbClr val="000000"/>
-                                  </a:solidFill>
-                                  <a:prstDash val="solid"/>
-                                  <a:round/>
-                                  <a:headEnd type="none" w="med" len="med"/>
-                                  <a:tailEnd type="triangle" w="med" len="med"/>
-                                </a:ln>
-                              </wps:spPr>
-                              <wps:bodyPr/>
-                            </wps:wsp>
-                            <wps:wsp>
-                              <wps:cNvPr id="45" name="Text Box 45"/>
-                              <wps:cNvSpPr txBox="1"/>
-                              <wps:spPr>
-                                <a:xfrm>
-                                  <a:off x="2209800" y="2362200"/>
-                                  <a:ext cx="975122" cy="685800"/>
-                                </a:xfrm>
-                                <a:prstGeom prst="rect">
-                                  <a:avLst/>
-                                </a:prstGeom>
-                                <a:noFill/>
-                                <a:ln>
-                                  <a:noFill/>
-                                </a:ln>
-                              </wps:spPr>
-                              <wps:txbx>
-                                <w:txbxContent>
-                                  <w:p>
-                                    <w:pPr>
-                                      <w:spacing w:after="0" w:line="240" w:lineRule="auto"/>
-                                      <w:ind w:left="0"/>
-                                      <w:jc w:val="left"/>
-                                      <w:textDirection w:val="btLr"/>
-                                    </w:pPr>
-                                  </w:p>
-                                </w:txbxContent>
-                              </wps:txbx>
-                              <wps:bodyPr spcFirstLastPara="1" wrap="square" lIns="91425" tIns="91425" rIns="91425" bIns="91425" anchor="ctr" anchorCtr="0">
-                                <a:noAutofit/>
-                              </wps:bodyPr>
-                            </wps:wsp>
-                          </wpg:grpSp>
-                        </wpg:grpSp>
-                      </wpg:grpSp>
-                    </wpg:wgp>
-                  </a:graphicData>
-                </a:graphic>
-              </wp:inline>
-            </w:drawing>
-          </mc:Choice>
-          <mc:Fallback>
-            <w:pict>
-              <v:group id="Group 15" o:spid="_x0000_s1039" style="width:468pt;height:261.3pt;mso-position-horizontal-relative:char;mso-position-vertical-relative:line" coordorigin="7740,12273" coordsize="91440,51054" o:gfxdata="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">
-                <v:group id="Group 16" o:spid="_x0000_s1040" style="position:absolute;left:7740;top:12273;width:91440;height:51054" coordorigin=",10668" coordsize="91440,51054" o:gfxdata="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">
-                  <v:rect id="Rectangle 17" o:spid="_x0000_s1041" style="position:absolute;top:10668;width:91440;height:51054;visibility:visible;mso-wrap-style:square;v-text-anchor:middle" o:gfxdata="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" filled="f" stroked="f">
-                    <v:textbox inset="2.53958mm,2.53958mm,2.53958mm,2.53958mm">
-                      <w:txbxContent>
-                        <w:p>
-                          <w:pPr>
-                            <w:spacing w:after="0" w:line="240" w:lineRule="auto"/>
-                            <w:ind w:left="0"/>
-                            <w:jc w:val="left"/>
-                            <w:textDirection w:val="btLr"/>
-                          </w:pPr>
-                        </w:p>
-                      </w:txbxContent>
-                    </v:textbox>
-                  </v:rect>
-                  <v:group id="Group 18" o:spid="_x0000_s1042" style="position:absolute;top:10668;width:91440;height:51054" coordorigin=",10668" coordsize="91440,51054" o:gfxdata="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">
-                    <v:rect id="Rectangle 19" o:spid="_x0000_s1043" style="position:absolute;top:10668;width:91440;height:51054;visibility:visible;mso-wrap-style:square;v-text-anchor:middle" o:gfxdata="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" fillcolor="#c5d8f1" strokecolor="#eeece1 [3203]" strokeweight="2pt">
-                      <v:stroke startarrowwidth="narrow" startarrowlength="short" endarrowwidth="narrow" endarrowlength="short" joinstyle="round"/>
-                      <v:textbox inset="2.53958mm,2.53958mm,2.53958mm,2.53958mm">
-                        <w:txbxContent>
-                          <w:p>
-                            <w:pPr>
-                              <w:spacing w:after="0" w:line="240" w:lineRule="auto"/>
-                              <w:ind w:left="0"/>
-                              <w:jc w:val="left"/>
-                              <w:textDirection w:val="btLr"/>
-                            </w:pPr>
-                          </w:p>
-                        </w:txbxContent>
-                      </v:textbox>
-                    </v:rect>
-                    <v:group id="Group 20" o:spid="_x0000_s1044" style="position:absolute;left:1174;top:14478;width:89832;height:44958" coordorigin="1174,14478" coordsize="89831,44958" o:gfxdata="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">
-                      <v:shapetype id="_x0000_t110" coordsize="21600,21600" o:spt="110" path="m10800,l,10800,10800,21600,21600,10800xe">
-                        <v:stroke joinstyle="miter"/>
-                        <v:path gradientshapeok="t" o:connecttype="rect" textboxrect="5400,5400,16200,16200"/>
-                      </v:shapetype>
-                      <v:shape id="Flowchart: Decision 21" o:spid="_x0000_s1045" type="#_x0000_t110" style="position:absolute;left:75438;top:35052;width:15568;height:7914;visibility:visible;mso-wrap-style:square;v-text-anchor:middle" o:gfxdata="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" filled="f">
-                        <v:stroke startarrowwidth="narrow" startarrowlength="short" endarrowwidth="narrow" endarrowlength="short"/>
-                        <v:textbox inset="2.53958mm,2.53958mm,2.53958mm,2.53958mm">
-                          <w:txbxContent>
-                            <w:p>
-                              <w:pPr>
-                                <w:spacing w:after="0" w:line="240" w:lineRule="auto"/>
-                                <w:ind w:left="0"/>
-                                <w:jc w:val="left"/>
-                                <w:textDirection w:val="btLr"/>
-                              </w:pPr>
-                            </w:p>
-                          </w:txbxContent>
-                        </v:textbox>
-                      </v:shape>
-                      <v:shapetype id="_x0000_t116" coordsize="21600,21600" o:spt="116" path="m3475,qx,10800,3475,21600l18125,21600qx21600,10800,18125,xe">
-                        <v:stroke joinstyle="miter"/>
-                        <v:path gradientshapeok="t" o:connecttype="rect" textboxrect="1018,3163,20582,18437"/>
-                      </v:shapetype>
-                      <v:shape id="Flowchart: Terminator 22" o:spid="_x0000_s1046" type="#_x0000_t116" style="position:absolute;left:1174;top:14478;width:12520;height:4055;visibility:visible;mso-wrap-style:square;v-text-anchor:middle" o:gfxdata="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" filled="f">
-                        <v:stroke startarrowwidth="narrow" startarrowlength="short" endarrowwidth="narrow" endarrowlength="short"/>
-                        <v:textbox inset="2.53958mm,2.53958mm,2.53958mm,2.53958mm">
-                          <w:txbxContent>
-                            <w:p>
-                              <w:pPr>
-                                <w:spacing w:after="0" w:line="240" w:lineRule="auto"/>
-                                <w:ind w:left="0"/>
-                                <w:jc w:val="left"/>
-                                <w:textDirection w:val="btLr"/>
-                              </w:pPr>
-                            </w:p>
-                          </w:txbxContent>
-                        </v:textbox>
-                      </v:shape>
-                      <v:rect id="Rectangle 23" o:spid="_x0000_s1047" style="position:absolute;left:1936;top:23622;width:11557;height:6759;visibility:visible;mso-wrap-style:square;v-text-anchor:middle" o:gfxdata="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" filled="f">
-                        <v:stroke startarrowwidth="narrow" startarrowlength="short" endarrowwidth="narrow" endarrowlength="short"/>
-                        <v:textbox inset="2.53958mm,2.53958mm,2.53958mm,2.53958mm">
-                          <w:txbxContent>
-                            <w:p>
-                              <w:pPr>
-                                <w:spacing w:after="0" w:line="240" w:lineRule="auto"/>
-                                <w:ind w:left="0"/>
-                                <w:jc w:val="left"/>
-                                <w:textDirection w:val="btLr"/>
-                              </w:pPr>
-                            </w:p>
-                          </w:txbxContent>
-                        </v:textbox>
-                      </v:rect>
-                      <v:shape id="Text Box 24" o:spid="_x0000_s1048" type="#_x0000_t202" style="position:absolute;left:2137;top:24364;width:9752;height:5971;visibility:visible;mso-wrap-style:square;v-text-anchor:middle" o:gfxdata="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" filled="f" stroked="f">
-                        <v:textbox inset="2.53958mm,2.53958mm,2.53958mm,2.53958mm">
-                          <w:txbxContent>
-                            <w:p>
-                              <w:pPr>
-                                <w:spacing w:after="0" w:line="240" w:lineRule="auto"/>
-                                <w:ind w:left="0"/>
-                                <w:jc w:val="left"/>
-                                <w:textDirection w:val="btLr"/>
-                              </w:pPr>
-                            </w:p>
-                          </w:txbxContent>
-                        </v:textbox>
-                      </v:shape>
-                      <v:rect id="Rectangle 25" o:spid="_x0000_s1049" style="position:absolute;left:40798;top:23941;width:11557;height:6760;visibility:visible;mso-wrap-style:square;v-text-anchor:middle" o:gfxdata="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" filled="f">
-                        <v:stroke startarrowwidth="narrow" startarrowlength="short" endarrowwidth="narrow" endarrowlength="short"/>
-                        <v:textbox inset="2.53958mm,2.53958mm,2.53958mm,2.53958mm">
-                          <w:txbxContent>
-                            <w:p>
-                              <w:pPr>
-                                <w:spacing w:after="0" w:line="240" w:lineRule="auto"/>
-                                <w:ind w:left="0"/>
-                                <w:jc w:val="left"/>
-                                <w:textDirection w:val="btLr"/>
-                              </w:pPr>
-                            </w:p>
-                          </w:txbxContent>
-                        </v:textbox>
-                      </v:rect>
-                      <v:shape id="Text Box 26" o:spid="_x0000_s1050" type="#_x0000_t202" style="position:absolute;left:41761;top:24364;width:9832;height:5971;visibility:visible;mso-wrap-style:square;v-text-anchor:middle" o:gfxdata="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" filled="f" stroked="f">
-                        <v:textbox inset="2.53958mm,2.53958mm,2.53958mm,2.53958mm">
-                          <w:txbxContent>
-                            <w:p>
-                              <w:pPr>
-                                <w:spacing w:after="0" w:line="240" w:lineRule="auto"/>
-                                <w:ind w:left="0"/>
-                                <w:jc w:val="left"/>
-                                <w:textDirection w:val="btLr"/>
-                              </w:pPr>
-                            </w:p>
-                          </w:txbxContent>
-                        </v:textbox>
-                      </v:shape>
-                      <v:shapetype id="_x0000_t32" coordsize="21600,21600" o:spt="32" o:oned="t" path="m,l21600,21600e" filled="f">
-                        <v:path arrowok="t" fillok="f" o:connecttype="none"/>
-                        <o:lock v:ext="edit" shapetype="t"/>
-                      </v:shapetype>
-                      <v:shape id="Straight Arrow Connector 27" o:spid="_x0000_s1051" type="#_x0000_t32" style="position:absolute;left:7916;top:18533;width:0;height:5408;visibility:visible;mso-wrap-style:square" o:connectortype="straight" o:gfxdata="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">
-                        <v:stroke endarrow="block"/>
-                      </v:shape>
-                      <v:shape id="Straight Arrow Connector 28" o:spid="_x0000_s1052" type="#_x0000_t32" style="position:absolute;left:13694;top:26670;width:7705;height:0;visibility:visible;mso-wrap-style:square" o:connectortype="straight" o:gfxdata="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">
-                        <v:stroke endarrow="block"/>
-                      </v:shape>
-                      <v:rect id="Rectangle 29" o:spid="_x0000_s1053" style="position:absolute;left:59097;top:23941;width:11557;height:6760;visibility:visible;mso-wrap-style:square;v-text-anchor:middle" o:gfxdata="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" filled="f">
-                        <v:stroke startarrowwidth="narrow" startarrowlength="short" endarrowwidth="narrow" endarrowlength="short"/>
-                        <v:textbox inset="2.53958mm,2.53958mm,2.53958mm,2.53958mm">
-                          <w:txbxContent>
-                            <w:p>
-                              <w:pPr>
-                                <w:spacing w:after="0" w:line="240" w:lineRule="auto"/>
-                                <w:ind w:left="0"/>
-                                <w:jc w:val="left"/>
-                                <w:textDirection w:val="btLr"/>
-                              </w:pPr>
-                            </w:p>
-                          </w:txbxContent>
-                        </v:textbox>
-                      </v:rect>
-                      <v:shape id="Text Box 30" o:spid="_x0000_s1054" type="#_x0000_t202" style="position:absolute;left:59097;top:24364;width:9049;height:5971;visibility:visible;mso-wrap-style:square;v-text-anchor:middle" o:gfxdata="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" filled="f" stroked="f">
-                        <v:textbox inset="2.53958mm,2.53958mm,2.53958mm,2.53958mm">
-                          <w:txbxContent>
-                            <w:p>
-                              <w:pPr>
-                                <w:spacing w:after="0" w:line="240" w:lineRule="auto"/>
-                                <w:ind w:left="0"/>
-                                <w:jc w:val="left"/>
-                                <w:textDirection w:val="btLr"/>
-                              </w:pPr>
-                            </w:p>
-                          </w:txbxContent>
-                        </v:textbox>
-                      </v:shape>
-                      <v:shape id="Straight Arrow Connector 31" o:spid="_x0000_s1055" type="#_x0000_t32" style="position:absolute;left:52355;top:26670;width:6742;height:0;visibility:visible;mso-wrap-style:square" o:connectortype="straight" o:gfxdata="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">
-                        <v:stroke endarrow="block"/>
-                      </v:shape>
-                      <v:rect id="Rectangle 32" o:spid="_x0000_s1056" style="position:absolute;left:76432;top:23941;width:11557;height:6760;visibility:visible;mso-wrap-style:square;v-text-anchor:middle" o:gfxdata="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" filled="f">
-                        <v:stroke startarrowwidth="narrow" startarrowlength="short" endarrowwidth="narrow" endarrowlength="short"/>
-                        <v:textbox inset="2.53958mm,2.53958mm,2.53958mm,2.53958mm">
-                          <w:txbxContent>
-                            <w:p>
-                              <w:pPr>
-                                <w:spacing w:after="0" w:line="240" w:lineRule="auto"/>
-                                <w:ind w:left="0"/>
-                                <w:jc w:val="left"/>
-                                <w:textDirection w:val="btLr"/>
-                              </w:pPr>
-                            </w:p>
-                          </w:txbxContent>
-                        </v:textbox>
-                      </v:rect>
-                      <v:shape id="Straight Arrow Connector 33" o:spid="_x0000_s1057" type="#_x0000_t32" style="position:absolute;left:70654;top:26670;width:5778;height:0;visibility:visible;mso-wrap-style:square" o:connectortype="straight" o:gfxdata="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">
-                        <v:stroke endarrow="block"/>
-                      </v:shape>
-                      <v:shape id="Straight Arrow Connector 34" o:spid="_x0000_s1058" type="#_x0000_t32" style="position:absolute;left:83058;top:30701;width:0;height:4351;visibility:visible;mso-wrap-style:square" o:connectortype="straight" o:gfxdata="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">
-                        <v:stroke endarrow="block"/>
-                      </v:shape>
-                      <v:shape id="Straight Arrow Connector 35" o:spid="_x0000_s1059" type="#_x0000_t32" style="position:absolute;left:45063;top:38862;width:30480;height:0;rotation:180;visibility:visible;mso-wrap-style:square" o:connectortype="straight" o:gfxdata="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"/>
-                      <v:shape id="Straight Arrow Connector 36" o:spid="_x0000_s1060" type="#_x0000_t32" style="position:absolute;left:44958;top:30701;width:105;height:8160;rotation:180;visibility:visible;mso-wrap-style:square" o:connectortype="straight" o:gfxdata="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">
-                        <v:stroke endarrow="block"/>
-                      </v:shape>
-                      <v:shape id="Text Box 37" o:spid="_x0000_s1061" type="#_x0000_t202" style="position:absolute;left:59097;top:33827;width:3892;height:3802;visibility:visible;mso-wrap-style:square;v-text-anchor:middle" o:gfxdata="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" filled="f" stroked="f">
-                        <v:textbox inset="2.53958mm,2.53958mm,2.53958mm,2.53958mm">
-                          <w:txbxContent>
-                            <w:p>
-                              <w:pPr>
-                                <w:spacing w:after="0" w:line="240" w:lineRule="auto"/>
-                                <w:ind w:left="0"/>
-                                <w:jc w:val="left"/>
-                                <w:textDirection w:val="btLr"/>
-                              </w:pPr>
-                            </w:p>
-                          </w:txbxContent>
-                        </v:textbox>
-                      </v:shape>
-                      <v:shape id="Flowchart: Terminator 38" o:spid="_x0000_s1062" type="#_x0000_t116" style="position:absolute;left:76633;top:55380;width:12521;height:4056;visibility:visible;mso-wrap-style:square;v-text-anchor:middle" o:gfxdata="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" filled="f">
-                        <v:stroke startarrowwidth="narrow" startarrowlength="short" endarrowwidth="narrow" endarrowlength="short"/>
-                        <v:textbox inset="2.53958mm,2.53958mm,2.53958mm,2.53958mm">
-                          <w:txbxContent>
-                            <w:p>
-                              <w:pPr>
-                                <w:spacing w:after="0" w:line="240" w:lineRule="auto"/>
-                                <w:ind w:left="0"/>
-                                <w:jc w:val="left"/>
-                                <w:textDirection w:val="btLr"/>
-                              </w:pPr>
-                            </w:p>
-                          </w:txbxContent>
-                        </v:textbox>
-                      </v:shape>
-                      <v:shape id="Straight Arrow Connector 39" o:spid="_x0000_s1063" type="#_x0000_t32" style="position:absolute;left:83058;top:43188;width:0;height:4056;visibility:visible;mso-wrap-style:square" o:connectortype="straight" o:gfxdata="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">
-                        <v:stroke endarrow="block"/>
-                      </v:shape>
-                      <v:shapetype id="_x0000_t7" coordsize="21600,21600" o:spt="7" adj="5400" path="m@0,l,21600@1,21600,21600,xe">
-                        <v:stroke joinstyle="miter"/>
-                        <v:formulas>
-                          <v:f eqn="val #0"/>
-                          <v:f eqn="sum width 0 #0"/>
-                          <v:f eqn="prod #0 1 2"/>
-                          <v:f eqn="sum width 0 @2"/>
-                          <v:f eqn="mid #0 width"/>
-                          <v:f eqn="mid @1 0"/>
-                          <v:f eqn="prod height width #0"/>
-                          <v:f eqn="prod @6 1 2"/>
-                          <v:f eqn="sum height 0 @7"/>
-                          <v:f eqn="prod width 1 2"/>
-                          <v:f eqn="sum #0 0 @9"/>
-                          <v:f eqn="if @10 @8 0"/>
-                          <v:f eqn="if @10 @7 height"/>
-                        </v:formulas>
-                        <v:path gradientshapeok="t" o:connecttype="custom" o:connectlocs="@4,0;10800,@11;@3,10800;@5,21600;10800,@12;@2,10800" textboxrect="1800,1800,19800,19800;8100,8100,13500,13500;10800,10800,10800,10800"/>
-                        <v:handles>
-                          <v:h position="#0,topLeft" xrange="0,21600"/>
-                        </v:handles>
-                      </v:shapetype>
-                      <v:shape id="Parallelogram 40" o:spid="_x0000_s1064" type="#_x0000_t7" style="position:absolute;left:77597;top:47268;width:11557;height:4056;visibility:visible;mso-wrap-style:square;v-text-anchor:middle" o:gfxdata="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" adj="7580" filled="f">
-                        <v:stroke startarrowwidth="narrow" startarrowlength="short" endarrowwidth="narrow" endarrowlength="short"/>
-                        <v:textbox inset="2.53958mm,2.53958mm,2.53958mm,2.53958mm">
-                          <w:txbxContent>
-                            <w:p>
-                              <w:pPr>
-                                <w:spacing w:after="0" w:line="240" w:lineRule="auto"/>
-                                <w:ind w:left="0"/>
-                                <w:jc w:val="left"/>
-                                <w:textDirection w:val="btLr"/>
-                              </w:pPr>
-                            </w:p>
-                          </w:txbxContent>
-                        </v:textbox>
-                      </v:shape>
-                      <v:shape id="Straight Arrow Connector 41" o:spid="_x0000_s1065" type="#_x0000_t32" style="position:absolute;left:83058;top:51324;width:0;height:4056;visibility:visible;mso-wrap-style:square" o:connectortype="straight" o:gfxdata="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">
-                        <v:stroke endarrow="block"/>
-                      </v:shape>
-                      <v:shape id="Text Box 42" o:spid="_x0000_s1066" type="#_x0000_t202" style="position:absolute;left:83316;top:43635;width:4314;height:3802;visibility:visible;mso-wrap-style:square;v-text-anchor:middle" o:gfxdata="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" filled="f" stroked="f">
-                        <v:textbox inset="2.53958mm,2.53958mm,2.53958mm,2.53958mm">
-                          <w:txbxContent>
-                            <w:p>
-                              <w:pPr>
-                                <w:spacing w:after="0" w:line="240" w:lineRule="auto"/>
-                                <w:ind w:left="0"/>
-                                <w:jc w:val="left"/>
-                                <w:textDirection w:val="btLr"/>
-                              </w:pPr>
-                            </w:p>
-                          </w:txbxContent>
-                        </v:textbox>
-                      </v:shape>
-                      <v:rect id="Rectangle 43" o:spid="_x0000_s1067" style="position:absolute;left:21621;top:23622;width:11557;height:6759;visibility:visible;mso-wrap-style:square;v-text-anchor:middle" o:gfxdata="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" filled="f">
-                        <v:stroke startarrowwidth="narrow" startarrowlength="short" endarrowwidth="narrow" endarrowlength="short"/>
-                        <v:textbox inset="2.53958mm,2.53958mm,2.53958mm,2.53958mm">
-                          <w:txbxContent>
-                            <w:p>
-                              <w:pPr>
-                                <w:spacing w:after="0" w:line="240" w:lineRule="auto"/>
-                                <w:ind w:left="0"/>
-                                <w:jc w:val="left"/>
-                                <w:textDirection w:val="btLr"/>
-                              </w:pPr>
-                            </w:p>
-                          </w:txbxContent>
-                        </v:textbox>
-                      </v:rect>
-                      <v:shape id="Straight Arrow Connector 44" o:spid="_x0000_s1068" type="#_x0000_t32" style="position:absolute;left:33178;top:26670;width:7705;height:0;visibility:visible;mso-wrap-style:square" o:connectortype="straight" o:gfxdata="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">
-                        <v:stroke endarrow="block"/>
-                      </v:shape>
-                      <v:shape id="Text Box 45" o:spid="_x0000_s1069" type="#_x0000_t202" style="position:absolute;left:22098;top:23622;width:9751;height:6858;visibility:visible;mso-wrap-style:square;v-text-anchor:middle" o:gfxdata="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" filled="f" stroked="f">
-                        <v:textbox inset="2.53958mm,2.53958mm,2.53958mm,2.53958mm">
-                          <w:txbxContent>
-                            <w:p>
-                              <w:pPr>
-                                <w:spacing w:after="0" w:line="240" w:lineRule="auto"/>
-                                <w:ind w:left="0"/>
-                                <w:jc w:val="left"/>
-                                <w:textDirection w:val="btLr"/>
-                              </w:pPr>
-                            </w:p>
-                          </w:txbxContent>
-                        </v:textbox>
-                      </v:shape>
-                    </v:group>
-                  </v:group>
-                </v:group>
-                <w10:anchorlock/>
-              </v:group>
-            </w:pict>
-          </mc:Fallback>
-        </mc:AlternateContent>
+        </w:rPr>
+        <w:lastRenderedPageBreak/>
+        <w:drawing>
+          <wp:inline distT="0" distB="0" distL="0" distR="0">
+            <wp:extent cx="5943600" cy="3328534"/>
+            <wp:effectExtent l="0" t="0" r="0" b="5715"/>
+            <wp:docPr id="78" name="Picture 78"/>
+            <wp:cNvGraphicFramePr>
+              <a:graphicFrameLocks xmlns:a="http://schemas.openxmlformats.org/drawingml/2006/main" noChangeAspect="1"/>
+            </wp:cNvGraphicFramePr>
+            <a:graphic xmlns:a="http://schemas.openxmlformats.org/drawingml/2006/main">
+              <a:graphicData uri="http://schemas.openxmlformats.org/drawingml/2006/picture">
+                <pic:pic xmlns:pic="http://schemas.openxmlformats.org/drawingml/2006/picture">
+                  <pic:nvPicPr>
+                    <pic:cNvPr id="78" name="Flowchart Defect Tracking.drawio (1).png"/>
+                    <pic:cNvPicPr/>
+                  </pic:nvPicPr>
+                  <pic:blipFill>
+                    <a:blip r:embed="rId13">
+                      <a:extLst>
+                        <a:ext uri="{28A0092B-C50C-407E-A947-70E740481C1C}">
+                          <a14:useLocalDpi xmlns:a14="http://schemas.microsoft.com/office/drawing/2010/main" val="0"/>
+                        </a:ext>
+                      </a:extLst>
+                    </a:blip>
+                    <a:stretch>
+                      <a:fillRect/>
+                    </a:stretch>
+                  </pic:blipFill>
+                  <pic:spPr>
+                    <a:xfrm>
+                      <a:off x="0" y="0"/>
+                      <a:ext cx="5948115" cy="3331062"/>
+                    </a:xfrm>
+                    <a:prstGeom prst="rect">
+                      <a:avLst/>
+                    </a:prstGeom>
+                  </pic:spPr>
+                </pic:pic>
+              </a:graphicData>
+            </a:graphic>
+          </wp:inline>
+        </w:drawing>
       </w:r>
     </w:p>
     <w:p>
@@ -11047,7 +9899,6 @@
         <w:rPr>
           <w:color w:val="000000"/>
         </w:rPr>
-        <w:lastRenderedPageBreak/>
         <w:t>Any defect encountered will be raised in HP ALM linking to the particular Test case/test step.</w:t>
       </w:r>
     </w:p>
@@ -11093,6 +9944,7 @@
         <w:rPr>
           <w:color w:val="000000"/>
         </w:rPr>
+        <w:lastRenderedPageBreak/>
         <w:t>Various reports can be generated from HP ALM to provide status of Test execution. For example, Status report of Test cases executed, Passed, Failed, No. of open defects, Severity wise defects etc.</w:t>
       </w:r>
     </w:p>
@@ -11648,9 +10500,9 @@
           </mc:Choice>
           <mc:Fallback>
             <w:pict>
-              <v:group id="Group 46" o:spid="_x0000_s1070" style="width:378.9pt;height:146.7pt;mso-position-horizontal-relative:char;mso-position-vertical-relative:line" coordsize="48117,18633" o:gfxdata="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">
-                <v:group id="Group 47" o:spid="_x0000_s1071" style="position:absolute;width:48117;height:18633" coordsize="48117,18633" o:gfxdata="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">
-                  <v:rect id="Rectangle 48" o:spid="_x0000_s1072" style="position:absolute;width:48117;height:18633;visibility:visible;mso-wrap-style:square;v-text-anchor:middle" o:gfxdata="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" filled="f" stroked="f">
+              <v:group id="Group 46" o:spid="_x0000_s1039" style="width:378.9pt;height:146.7pt;mso-position-horizontal-relative:char;mso-position-vertical-relative:line" coordsize="48117,18633" o:gfxdata="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">
+                <v:group id="Group 47" o:spid="_x0000_s1040" style="position:absolute;width:48117;height:18633" coordsize="48117,18633" o:gfxdata="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">
+                  <v:rect id="Rectangle 48" o:spid="_x0000_s1041" style="position:absolute;width:48117;height:18633;visibility:visible;mso-wrap-style:square;v-text-anchor:middle" o:gfxdata="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" filled="f" stroked="f">
                     <v:textbox inset="2.53958mm,2.53958mm,2.53958mm,2.53958mm">
                       <w:txbxContent>
                         <w:p>
@@ -11680,7 +10532,7 @@
                       <v:h position="#0,#1" xrange="0,21600" yrange="0,10800"/>
                     </v:handles>
                   </v:shapetype>
-                  <v:shape id="Right Arrow 49" o:spid="_x0000_s1073" type="#_x0000_t13" style="position:absolute;left:3608;width:40900;height:18633;visibility:visible;mso-wrap-style:square;v-text-anchor:middle" o:gfxdata="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" adj="16680" fillcolor="#cfd7e7" stroked="f">
+                  <v:shape id="Right Arrow 49" o:spid="_x0000_s1042" type="#_x0000_t13" style="position:absolute;left:3608;width:40900;height:18633;visibility:visible;mso-wrap-style:square;v-text-anchor:middle" o:gfxdata="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" adj="16680" fillcolor="#cfd7e7" stroked="f">
                     <v:textbox inset="2.53958mm,2.53958mm,2.53958mm,2.53958mm">
                       <w:txbxContent>
                         <w:p>
@@ -11694,7 +10546,7 @@
                       </w:txbxContent>
                     </v:textbox>
                   </v:shape>
-                  <v:roundrect id="Rounded Rectangle 50" o:spid="_x0000_s1074" style="position:absolute;left:21;top:5589;width:9245;height:7454;visibility:visible;mso-wrap-style:square;v-text-anchor:middle" arcsize="10923f" o:gfxdata="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" fillcolor="#4f81bd [3204]" strokecolor="white [3201]" strokeweight="2pt">
+                  <v:roundrect id="Rounded Rectangle 50" o:spid="_x0000_s1043" style="position:absolute;left:21;top:5589;width:9245;height:7454;visibility:visible;mso-wrap-style:square;v-text-anchor:middle" arcsize="10923f" o:gfxdata="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" fillcolor="#4f81bd [3204]" strokecolor="white [3201]" strokeweight="2pt">
                     <v:stroke startarrowwidth="narrow" startarrowlength="short" endarrowwidth="narrow" endarrowlength="short"/>
                     <v:textbox inset="2.53958mm,2.53958mm,2.53958mm,2.53958mm">
                       <w:txbxContent>
@@ -11709,7 +10561,7 @@
                       </w:txbxContent>
                     </v:textbox>
                   </v:roundrect>
-                  <v:shape id="Text Box 51" o:spid="_x0000_s1075" type="#_x0000_t202" style="position:absolute;left:384;top:5953;width:8518;height:6726;visibility:visible;mso-wrap-style:square;v-text-anchor:middle" o:gfxdata="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" filled="f" stroked="f">
+                  <v:shape id="Text Box 51" o:spid="_x0000_s1044" type="#_x0000_t202" style="position:absolute;left:384;top:5953;width:8518;height:6726;visibility:visible;mso-wrap-style:square;v-text-anchor:middle" o:gfxdata="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" filled="f" stroked="f">
                     <v:textbox inset="3pt,3pt,3pt,3pt">
                       <w:txbxContent>
                         <w:p>
@@ -11730,7 +10582,7 @@
                       </w:txbxContent>
                     </v:textbox>
                   </v:shape>
-                  <v:roundrect id="Rounded Rectangle 52" o:spid="_x0000_s1076" style="position:absolute;left:9728;top:5589;width:9245;height:7454;visibility:visible;mso-wrap-style:square;v-text-anchor:middle" arcsize="10923f" o:gfxdata="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" fillcolor="#4f81bd [3204]" strokecolor="white [3201]" strokeweight="2pt">
+                  <v:roundrect id="Rounded Rectangle 52" o:spid="_x0000_s1045" style="position:absolute;left:9728;top:5589;width:9245;height:7454;visibility:visible;mso-wrap-style:square;v-text-anchor:middle" arcsize="10923f" o:gfxdata="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" fillcolor="#4f81bd [3204]" strokecolor="white [3201]" strokeweight="2pt">
                     <v:stroke startarrowwidth="narrow" startarrowlength="short" endarrowwidth="narrow" endarrowlength="short"/>
                     <v:textbox inset="2.53958mm,2.53958mm,2.53958mm,2.53958mm">
                       <w:txbxContent>
@@ -11745,7 +10597,7 @@
                       </w:txbxContent>
                     </v:textbox>
                   </v:roundrect>
-                  <v:shape id="Text Box 53" o:spid="_x0000_s1077" type="#_x0000_t202" style="position:absolute;left:10092;top:5953;width:8517;height:6726;visibility:visible;mso-wrap-style:square;v-text-anchor:middle" o:gfxdata="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" filled="f" stroked="f">
+                  <v:shape id="Text Box 53" o:spid="_x0000_s1046" type="#_x0000_t202" style="position:absolute;left:10092;top:5953;width:8517;height:6726;visibility:visible;mso-wrap-style:square;v-text-anchor:middle" o:gfxdata="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" filled="f" stroked="f">
                     <v:textbox inset="3pt,3pt,3pt,3pt">
                       <w:txbxContent>
                         <w:p>
@@ -11766,7 +10618,7 @@
                       </w:txbxContent>
                     </v:textbox>
                   </v:shape>
-                  <v:roundrect id="Rounded Rectangle 54" o:spid="_x0000_s1078" style="position:absolute;left:19436;top:5589;width:9245;height:7454;visibility:visible;mso-wrap-style:square;v-text-anchor:middle" arcsize="10923f" o:gfxdata="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" fillcolor="#4f81bd [3204]" strokecolor="white [3201]" strokeweight="2pt">
+                  <v:roundrect id="Rounded Rectangle 54" o:spid="_x0000_s1047" style="position:absolute;left:19436;top:5589;width:9245;height:7454;visibility:visible;mso-wrap-style:square;v-text-anchor:middle" arcsize="10923f" o:gfxdata="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" fillcolor="#4f81bd [3204]" strokecolor="white [3201]" strokeweight="2pt">
                     <v:stroke startarrowwidth="narrow" startarrowlength="short" endarrowwidth="narrow" endarrowlength="short"/>
                     <v:textbox inset="2.53958mm,2.53958mm,2.53958mm,2.53958mm">
                       <w:txbxContent>
@@ -11781,7 +10633,7 @@
                       </w:txbxContent>
                     </v:textbox>
                   </v:roundrect>
-                  <v:shape id="Text Box 55" o:spid="_x0000_s1079" type="#_x0000_t202" style="position:absolute;left:19799;top:5953;width:8518;height:6726;visibility:visible;mso-wrap-style:square;v-text-anchor:middle" o:gfxdata="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" filled="f" stroked="f">
+                  <v:shape id="Text Box 55" o:spid="_x0000_s1048" type="#_x0000_t202" style="position:absolute;left:19799;top:5953;width:8518;height:6726;visibility:visible;mso-wrap-style:square;v-text-anchor:middle" o:gfxdata="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" filled="f" stroked="f">
                     <v:textbox inset="3pt,3pt,3pt,3pt">
                       <w:txbxContent>
                         <w:p>
@@ -11802,7 +10654,7 @@
                       </w:txbxContent>
                     </v:textbox>
                   </v:shape>
-                  <v:roundrect id="Rounded Rectangle 56" o:spid="_x0000_s1080" style="position:absolute;left:29143;top:5589;width:9245;height:7454;visibility:visible;mso-wrap-style:square;v-text-anchor:middle" arcsize="10923f" o:gfxdata="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" fillcolor="#4f81bd [3204]" strokecolor="white [3201]" strokeweight="2pt">
+                  <v:roundrect id="Rounded Rectangle 56" o:spid="_x0000_s1049" style="position:absolute;left:29143;top:5589;width:9245;height:7454;visibility:visible;mso-wrap-style:square;v-text-anchor:middle" arcsize="10923f" o:gfxdata="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" fillcolor="#4f81bd [3204]" strokecolor="white [3201]" strokeweight="2pt">
                     <v:stroke startarrowwidth="narrow" startarrowlength="short" endarrowwidth="narrow" endarrowlength="short"/>
                     <v:textbox inset="2.53958mm,2.53958mm,2.53958mm,2.53958mm">
                       <w:txbxContent>
@@ -11817,7 +10669,7 @@
                       </w:txbxContent>
                     </v:textbox>
                   </v:roundrect>
-                  <v:shape id="Text Box 57" o:spid="_x0000_s1081" type="#_x0000_t202" style="position:absolute;left:29507;top:5953;width:8517;height:6726;visibility:visible;mso-wrap-style:square;v-text-anchor:middle" o:gfxdata="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" filled="f" stroked="f">
+                  <v:shape id="Text Box 57" o:spid="_x0000_s1050" type="#_x0000_t202" style="position:absolute;left:29507;top:5953;width:8517;height:6726;visibility:visible;mso-wrap-style:square;v-text-anchor:middle" o:gfxdata="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" filled="f" stroked="f">
                     <v:textbox inset="3pt,3pt,3pt,3pt">
                       <w:txbxContent>
                         <w:p>
@@ -11838,7 +10690,7 @@
                       </w:txbxContent>
                     </v:textbox>
                   </v:shape>
-                  <v:roundrect id="Rounded Rectangle 58" o:spid="_x0000_s1082" style="position:absolute;left:38851;top:5589;width:9245;height:7454;visibility:visible;mso-wrap-style:square;v-text-anchor:middle" arcsize="10923f" o:gfxdata="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" fillcolor="#4f81bd [3204]" strokecolor="white [3201]" strokeweight="2pt">
+                  <v:roundrect id="Rounded Rectangle 58" o:spid="_x0000_s1051" style="position:absolute;left:38851;top:5589;width:9245;height:7454;visibility:visible;mso-wrap-style:square;v-text-anchor:middle" arcsize="10923f" o:gfxdata="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" fillcolor="#4f81bd [3204]" strokecolor="white [3201]" strokeweight="2pt">
                     <v:stroke startarrowwidth="narrow" startarrowlength="short" endarrowwidth="narrow" endarrowlength="short"/>
                     <v:textbox inset="2.53958mm,2.53958mm,2.53958mm,2.53958mm">
                       <w:txbxContent>
@@ -11853,7 +10705,7 @@
                       </w:txbxContent>
                     </v:textbox>
                   </v:roundrect>
-                  <v:shape id="Text Box 59" o:spid="_x0000_s1083" type="#_x0000_t202" style="position:absolute;left:39214;top:5953;width:8518;height:6726;visibility:visible;mso-wrap-style:square;v-text-anchor:middle" o:gfxdata="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" filled="f" stroked="f">
+                  <v:shape id="Text Box 59" o:spid="_x0000_s1052" type="#_x0000_t202" style="position:absolute;left:39214;top:5953;width:8518;height:6726;visibility:visible;mso-wrap-style:square;v-text-anchor:middle" o:gfxdata="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" filled="f" stroked="f">
                     <v:textbox inset="3pt,3pt,3pt,3pt">
                       <w:txbxContent>
                         <w:p>
@@ -12063,7 +10915,6 @@
         <w:rPr>
           <w:rFonts w:ascii="Calibri" w:eastAsia="Calibri" w:hAnsi="Calibri" w:cs="Calibri"/>
         </w:rPr>
-        <w:lastRenderedPageBreak/>
         <w:t>Test Execution Process</w:t>
       </w:r>
     </w:p>
@@ -12679,9 +11530,9 @@
           </mc:Choice>
           <mc:Fallback>
             <w:pict>
-              <v:group id="Group 60" o:spid="_x0000_s1084" style="width:418.6pt;height:142.75pt;mso-position-horizontal-relative:char;mso-position-vertical-relative:line" coordsize="53162,18128" o:gfxdata="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">
-                <v:group id="Group 61" o:spid="_x0000_s1085" style="position:absolute;width:53162;height:18128" coordsize="53162,18128" o:gfxdata="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">
-                  <v:rect id="Rectangle 62" o:spid="_x0000_s1086" style="position:absolute;width:53162;height:18128;visibility:visible;mso-wrap-style:square;v-text-anchor:middle" o:gfxdata="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" filled="f" stroked="f">
+              <v:group id="Group 60" o:spid="_x0000_s1053" style="width:418.6pt;height:142.75pt;mso-position-horizontal-relative:char;mso-position-vertical-relative:line" coordsize="53162,18128" o:gfxdata="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">
+                <v:group id="Group 61" o:spid="_x0000_s1054" style="position:absolute;width:53162;height:18128" coordsize="53162,18128" o:gfxdata="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">
+                  <v:rect id="Rectangle 62" o:spid="_x0000_s1055" style="position:absolute;width:53162;height:18128;visibility:visible;mso-wrap-style:square;v-text-anchor:middle" o:gfxdata="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" filled="f" stroked="f">
                     <v:textbox inset="2.53958mm,2.53958mm,2.53958mm,2.53958mm">
                       <w:txbxContent>
                         <w:p>
@@ -12695,7 +11546,7 @@
                       </w:txbxContent>
                     </v:textbox>
                   </v:rect>
-                  <v:shape id="Right Arrow 63" o:spid="_x0000_s1087" type="#_x0000_t13" style="position:absolute;left:3987;width:45188;height:18128;visibility:visible;mso-wrap-style:square;v-text-anchor:middle" o:gfxdata="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" adj="17267" fillcolor="#cfd7e7" stroked="f">
+                  <v:shape id="Right Arrow 63" o:spid="_x0000_s1056" type="#_x0000_t13" style="position:absolute;left:3987;width:45188;height:18128;visibility:visible;mso-wrap-style:square;v-text-anchor:middle" o:gfxdata="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" adj="17267" fillcolor="#cfd7e7" stroked="f">
                     <v:textbox inset="2.53958mm,2.53958mm,2.53958mm,2.53958mm">
                       <w:txbxContent>
                         <w:p>
@@ -12709,7 +11560,7 @@
                       </w:txbxContent>
                     </v:textbox>
                   </v:shape>
-                  <v:roundrect id="Rounded Rectangle 64" o:spid="_x0000_s1088" style="position:absolute;left:14;top:5438;width:8501;height:7252;visibility:visible;mso-wrap-style:square;v-text-anchor:middle" arcsize="10923f" o:gfxdata="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" fillcolor="#4f81bd [3204]" strokecolor="white [3201]" strokeweight="2pt">
+                  <v:roundrect id="Rounded Rectangle 64" o:spid="_x0000_s1057" style="position:absolute;left:14;top:5438;width:8501;height:7252;visibility:visible;mso-wrap-style:square;v-text-anchor:middle" arcsize="10923f" o:gfxdata="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" fillcolor="#4f81bd [3204]" strokecolor="white [3201]" strokeweight="2pt">
                     <v:stroke startarrowwidth="narrow" startarrowlength="short" endarrowwidth="narrow" endarrowlength="short"/>
                     <v:textbox inset="2.53958mm,2.53958mm,2.53958mm,2.53958mm">
                       <w:txbxContent>
@@ -12724,7 +11575,7 @@
                       </w:txbxContent>
                     </v:textbox>
                   </v:roundrect>
-                  <v:shape id="Text Box 65" o:spid="_x0000_s1089" type="#_x0000_t202" style="position:absolute;left:368;top:5792;width:7793;height:6544;visibility:visible;mso-wrap-style:square;v-text-anchor:middle" o:gfxdata="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" filled="f" stroked="f">
+                  <v:shape id="Text Box 65" o:spid="_x0000_s1058" type="#_x0000_t202" style="position:absolute;left:368;top:5792;width:7793;height:6544;visibility:visible;mso-wrap-style:square;v-text-anchor:middle" o:gfxdata="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" filled="f" stroked="f">
                     <v:textbox inset=".84653mm,.84653mm,.84653mm,.84653mm">
                       <w:txbxContent>
                         <w:p>
@@ -12745,7 +11596,7 @@
                       </w:txbxContent>
                     </v:textbox>
                   </v:shape>
-                  <v:roundrect id="Rounded Rectangle 66" o:spid="_x0000_s1090" style="position:absolute;left:8941;top:5438;width:8501;height:7252;visibility:visible;mso-wrap-style:square;v-text-anchor:middle" arcsize="10923f" o:gfxdata="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" fillcolor="#4f81bd [3204]" strokecolor="white [3201]" strokeweight="2pt">
+                  <v:roundrect id="Rounded Rectangle 66" o:spid="_x0000_s1059" style="position:absolute;left:8941;top:5438;width:8501;height:7252;visibility:visible;mso-wrap-style:square;v-text-anchor:middle" arcsize="10923f" o:gfxdata="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" fillcolor="#4f81bd [3204]" strokecolor="white [3201]" strokeweight="2pt">
                     <v:stroke startarrowwidth="narrow" startarrowlength="short" endarrowwidth="narrow" endarrowlength="short"/>
                     <v:textbox inset="2.53958mm,2.53958mm,2.53958mm,2.53958mm">
                       <w:txbxContent>
@@ -12760,7 +11611,7 @@
                       </w:txbxContent>
                     </v:textbox>
                   </v:roundrect>
-                  <v:shape id="Text Box 67" o:spid="_x0000_s1091" type="#_x0000_t202" style="position:absolute;left:9295;top:5792;width:7793;height:6544;visibility:visible;mso-wrap-style:square;v-text-anchor:middle" o:gfxdata="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" filled="f" stroked="f">
+                  <v:shape id="Text Box 67" o:spid="_x0000_s1060" type="#_x0000_t202" style="position:absolute;left:9295;top:5792;width:7793;height:6544;visibility:visible;mso-wrap-style:square;v-text-anchor:middle" o:gfxdata="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" filled="f" stroked="f">
                     <v:textbox inset=".84653mm,.84653mm,.84653mm,.84653mm">
                       <w:txbxContent>
                         <w:p>
@@ -12790,7 +11641,7 @@
                       </w:txbxContent>
                     </v:textbox>
                   </v:shape>
-                  <v:roundrect id="Rounded Rectangle 68" o:spid="_x0000_s1092" style="position:absolute;left:17867;top:5438;width:8501;height:7252;visibility:visible;mso-wrap-style:square;v-text-anchor:middle" arcsize="10923f" o:gfxdata="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" fillcolor="#4f81bd [3204]" strokecolor="white [3201]" strokeweight="2pt">
+                  <v:roundrect id="Rounded Rectangle 68" o:spid="_x0000_s1061" style="position:absolute;left:17867;top:5438;width:8501;height:7252;visibility:visible;mso-wrap-style:square;v-text-anchor:middle" arcsize="10923f" o:gfxdata="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" fillcolor="#4f81bd [3204]" strokecolor="white [3201]" strokeweight="2pt">
                     <v:stroke startarrowwidth="narrow" startarrowlength="short" endarrowwidth="narrow" endarrowlength="short"/>
                     <v:textbox inset="2.53958mm,2.53958mm,2.53958mm,2.53958mm">
                       <w:txbxContent>
@@ -12805,7 +11656,7 @@
                       </w:txbxContent>
                     </v:textbox>
                   </v:roundrect>
-                  <v:shape id="Text Box 69" o:spid="_x0000_s1093" type="#_x0000_t202" style="position:absolute;left:18221;top:5792;width:7793;height:6544;visibility:visible;mso-wrap-style:square;v-text-anchor:middle" o:gfxdata="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" filled="f" stroked="f">
+                  <v:shape id="Text Box 69" o:spid="_x0000_s1062" type="#_x0000_t202" style="position:absolute;left:18221;top:5792;width:7793;height:6544;visibility:visible;mso-wrap-style:square;v-text-anchor:middle" o:gfxdata="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" filled="f" stroked="f">
                     <v:textbox inset=".84653mm,.84653mm,.84653mm,.84653mm">
                       <w:txbxContent>
                         <w:p>
@@ -12826,7 +11677,7 @@
                       </w:txbxContent>
                     </v:textbox>
                   </v:shape>
-                  <v:roundrect id="Rounded Rectangle 70" o:spid="_x0000_s1094" style="position:absolute;left:26793;top:5438;width:8502;height:7252;visibility:visible;mso-wrap-style:square;v-text-anchor:middle" arcsize="10923f" o:gfxdata="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" fillcolor="#4f81bd [3204]" strokecolor="white [3201]" strokeweight="2pt">
+                  <v:roundrect id="Rounded Rectangle 70" o:spid="_x0000_s1063" style="position:absolute;left:26793;top:5438;width:8502;height:7252;visibility:visible;mso-wrap-style:square;v-text-anchor:middle" arcsize="10923f" o:gfxdata="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" fillcolor="#4f81bd [3204]" strokecolor="white [3201]" strokeweight="2pt">
                     <v:stroke startarrowwidth="narrow" startarrowlength="short" endarrowwidth="narrow" endarrowlength="short"/>
                     <v:textbox inset="2.53958mm,2.53958mm,2.53958mm,2.53958mm">
                       <w:txbxContent>
@@ -12841,7 +11692,7 @@
                       </w:txbxContent>
                     </v:textbox>
                   </v:roundrect>
-                  <v:shape id="Text Box 71" o:spid="_x0000_s1095" type="#_x0000_t202" style="position:absolute;left:27147;top:5792;width:7794;height:6544;visibility:visible;mso-wrap-style:square;v-text-anchor:middle" o:gfxdata="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" filled="f" stroked="f">
+                  <v:shape id="Text Box 71" o:spid="_x0000_s1064" type="#_x0000_t202" style="position:absolute;left:27147;top:5792;width:7794;height:6544;visibility:visible;mso-wrap-style:square;v-text-anchor:middle" o:gfxdata="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" filled="f" stroked="f">
                     <v:textbox inset=".84653mm,.84653mm,.84653mm,.84653mm">
                       <w:txbxContent>
                         <w:p>
@@ -12862,7 +11713,7 @@
                       </w:txbxContent>
                     </v:textbox>
                   </v:shape>
-                  <v:roundrect id="Rounded Rectangle 72" o:spid="_x0000_s1096" style="position:absolute;left:35720;top:5438;width:8501;height:7252;visibility:visible;mso-wrap-style:square;v-text-anchor:middle" arcsize="10923f" o:gfxdata="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" fillcolor="#4f81bd [3204]" strokecolor="white [3201]" strokeweight="2pt">
+                  <v:roundrect id="Rounded Rectangle 72" o:spid="_x0000_s1065" style="position:absolute;left:35720;top:5438;width:8501;height:7252;visibility:visible;mso-wrap-style:square;v-text-anchor:middle" arcsize="10923f" o:gfxdata="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" fillcolor="#4f81bd [3204]" strokecolor="white [3201]" strokeweight="2pt">
                     <v:stroke startarrowwidth="narrow" startarrowlength="short" endarrowwidth="narrow" endarrowlength="short"/>
                     <v:textbox inset="2.53958mm,2.53958mm,2.53958mm,2.53958mm">
                       <w:txbxContent>
@@ -12877,7 +11728,7 @@
                       </w:txbxContent>
                     </v:textbox>
                   </v:roundrect>
-                  <v:shape id="Text Box 73" o:spid="_x0000_s1097" type="#_x0000_t202" style="position:absolute;left:36074;top:5792;width:7793;height:6544;visibility:visible;mso-wrap-style:square;v-text-anchor:middle" o:gfxdata="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" filled="f" stroked="f">
+                  <v:shape id="Text Box 73" o:spid="_x0000_s1066" type="#_x0000_t202" style="position:absolute;left:36074;top:5792;width:7793;height:6544;visibility:visible;mso-wrap-style:square;v-text-anchor:middle" o:gfxdata="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" filled="f" stroked="f">
                     <v:textbox inset=".84653mm,.84653mm,.84653mm,.84653mm">
                       <w:txbxContent>
                         <w:p>
@@ -12898,7 +11749,7 @@
                       </w:txbxContent>
                     </v:textbox>
                   </v:shape>
-                  <v:roundrect id="Rounded Rectangle 74" o:spid="_x0000_s1098" style="position:absolute;left:44646;top:5438;width:8502;height:7252;visibility:visible;mso-wrap-style:square;v-text-anchor:middle" arcsize="10923f" o:gfxdata="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" fillcolor="#4f81bd [3204]" strokecolor="white [3201]" strokeweight="2pt">
+                  <v:roundrect id="Rounded Rectangle 74" o:spid="_x0000_s1067" style="position:absolute;left:44646;top:5438;width:8502;height:7252;visibility:visible;mso-wrap-style:square;v-text-anchor:middle" arcsize="10923f" o:gfxdata="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" fillcolor="#4f81bd [3204]" strokecolor="white [3201]" strokeweight="2pt">
                     <v:stroke startarrowwidth="narrow" startarrowlength="short" endarrowwidth="narrow" endarrowlength="short"/>
                     <v:textbox inset="2.53958mm,2.53958mm,2.53958mm,2.53958mm">
                       <w:txbxContent>
@@ -12913,7 +11764,7 @@
                       </w:txbxContent>
                     </v:textbox>
                   </v:roundrect>
-                  <v:shape id="Text Box 75" o:spid="_x0000_s1099" type="#_x0000_t202" style="position:absolute;left:45000;top:5792;width:7794;height:6544;visibility:visible;mso-wrap-style:square;v-text-anchor:middle" o:gfxdata="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" filled="f" stroked="f">
+                  <v:shape id="Text Box 75" o:spid="_x0000_s1068" type="#_x0000_t202" style="position:absolute;left:45000;top:5792;width:7794;height:6544;visibility:visible;mso-wrap-style:square;v-text-anchor:middle" o:gfxdata="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" filled="f" stroked="f">
                     <v:textbox inset=".84653mm,.84653mm,.84653mm,.84653mm">
                       <w:txbxContent>
                         <w:p>
@@ -12962,6 +11813,7 @@
         <w:rPr>
           <w:color w:val="000000"/>
         </w:rPr>
+        <w:lastRenderedPageBreak/>
         <w:t xml:space="preserve">Once all Test cases are approved and the test environment is ready for testing, tester will start </w:t>
       </w:r>
       <w:proofErr w:type="spellStart"/>
@@ -13468,7 +12320,6 @@
               <w:rPr>
                 <w:b/>
               </w:rPr>
-              <w:lastRenderedPageBreak/>
               <w:t>SCHEDULE</w:t>
             </w:r>
           </w:p>
@@ -13674,6 +12525,7 @@
               <w:rPr>
                 <w:b/>
               </w:rPr>
+              <w:lastRenderedPageBreak/>
               <w:t>DEFECTS</w:t>
             </w:r>
           </w:p>
@@ -14055,7 +12907,6 @@
               <w:jc w:val="left"/>
             </w:pPr>
             <w:r>
-              <w:lastRenderedPageBreak/>
               <w:t xml:space="preserve">If these issues become showstoppers, it will greatly impact on the overall project schedule. </w:t>
             </w:r>
           </w:p>
@@ -14083,7 +12934,6 @@
       <w:bookmarkStart w:id="30" w:name="_23ckvvd" w:colFirst="0" w:colLast="0"/>
       <w:bookmarkEnd w:id="30"/>
       <w:r>
-        <w:lastRenderedPageBreak/>
         <w:t>Communications Plan and Team Roster</w:t>
       </w:r>
     </w:p>
@@ -14162,6 +13012,7 @@
                 <w:sz w:val="20"/>
                 <w:szCs w:val="20"/>
               </w:rPr>
+              <w:lastRenderedPageBreak/>
               <w:t>SN0.</w:t>
             </w:r>
           </w:p>
@@ -14365,6 +13216,42 @@
                 <w:szCs w:val="20"/>
               </w:rPr>
             </w:pPr>
+            <w:r>
+              <w:rPr>
+                <w:color w:val="000000"/>
+                <w:sz w:val="20"/>
+                <w:szCs w:val="20"/>
+              </w:rPr>
+              <w:t xml:space="preserve">M </w:t>
+            </w:r>
+            <w:proofErr w:type="spellStart"/>
+            <w:r>
+              <w:rPr>
+                <w:color w:val="000000"/>
+                <w:sz w:val="20"/>
+                <w:szCs w:val="20"/>
+              </w:rPr>
+              <w:t>Fariz</w:t>
+            </w:r>
+            <w:proofErr w:type="spellEnd"/>
+            <w:r>
+              <w:rPr>
+                <w:color w:val="000000"/>
+                <w:sz w:val="20"/>
+                <w:szCs w:val="20"/>
+              </w:rPr>
+              <w:t xml:space="preserve"> </w:t>
+            </w:r>
+            <w:proofErr w:type="spellStart"/>
+            <w:r>
+              <w:rPr>
+                <w:color w:val="000000"/>
+                <w:sz w:val="20"/>
+                <w:szCs w:val="20"/>
+              </w:rPr>
+              <w:t>Agata</w:t>
+            </w:r>
+            <w:proofErr w:type="spellEnd"/>
           </w:p>
         </w:tc>
         <w:tc>
@@ -14491,6 +13378,42 @@
                 <w:szCs w:val="20"/>
               </w:rPr>
             </w:pPr>
+            <w:proofErr w:type="spellStart"/>
+            <w:r>
+              <w:rPr>
+                <w:color w:val="000000"/>
+                <w:sz w:val="20"/>
+                <w:szCs w:val="20"/>
+              </w:rPr>
+              <w:t>Aldiransyah</w:t>
+            </w:r>
+            <w:proofErr w:type="spellEnd"/>
+            <w:r>
+              <w:rPr>
+                <w:color w:val="000000"/>
+                <w:sz w:val="20"/>
+                <w:szCs w:val="20"/>
+              </w:rPr>
+              <w:t xml:space="preserve"> </w:t>
+            </w:r>
+            <w:proofErr w:type="spellStart"/>
+            <w:r>
+              <w:rPr>
+                <w:color w:val="000000"/>
+                <w:sz w:val="20"/>
+                <w:szCs w:val="20"/>
+              </w:rPr>
+              <w:t>Rizky</w:t>
+            </w:r>
+            <w:proofErr w:type="spellEnd"/>
+            <w:r>
+              <w:rPr>
+                <w:color w:val="000000"/>
+                <w:sz w:val="20"/>
+                <w:szCs w:val="20"/>
+              </w:rPr>
+              <w:t xml:space="preserve"> Putra</w:t>
+            </w:r>
           </w:p>
         </w:tc>
         <w:tc>
@@ -14518,6 +13441,14 @@
                 <w:szCs w:val="20"/>
               </w:rPr>
             </w:pPr>
+            <w:r>
+              <w:rPr>
+                <w:color w:val="000000"/>
+                <w:sz w:val="20"/>
+                <w:szCs w:val="20"/>
+              </w:rPr>
+              <w:t>087788005591</w:t>
+            </w:r>
           </w:p>
         </w:tc>
       </w:tr>
@@ -15351,7 +14282,6 @@
         <w:rPr>
           <w:color w:val="000000"/>
         </w:rPr>
-        <w:lastRenderedPageBreak/>
         <w:t>Provide functional (Business Analysts) and technical team to test team personnel (if needed).</w:t>
       </w:r>
     </w:p>
@@ -15534,6 +14464,7 @@
         <w:rPr>
           <w:color w:val="000000"/>
         </w:rPr>
+        <w:lastRenderedPageBreak/>
         <w:t>Give the OK to start next level of testing.</w:t>
       </w:r>
     </w:p>
@@ -15773,8 +14704,16 @@
           <w:szCs w:val="20"/>
         </w:rPr>
       </w:pPr>
-      <w:r>
-        <w:t>Name App/Web/API - Docs MODULE’s</w:t>
+      <w:proofErr w:type="spellStart"/>
+      <w:r>
+        <w:t>Kotakoki</w:t>
+      </w:r>
+      <w:proofErr w:type="spellEnd"/>
+      <w:r>
+        <w:t xml:space="preserve"> Web </w:t>
+      </w:r>
+      <w:r>
+        <w:t>- Docs MODULE’s</w:t>
       </w:r>
       <w:r>
         <w:rPr>
@@ -15797,8 +14736,19 @@
           <w:szCs w:val="20"/>
         </w:rPr>
       </w:pPr>
-      <w:r>
-        <w:t>Name App/Web/API - Docs MODULE’s</w:t>
+      <w:proofErr w:type="spellStart"/>
+      <w:r>
+        <w:t>Kotakoki</w:t>
+      </w:r>
+      <w:proofErr w:type="spellEnd"/>
+      <w:r>
+        <w:t xml:space="preserve"> </w:t>
+      </w:r>
+      <w:r>
+        <w:t>Web</w:t>
+      </w:r>
+      <w:r>
+        <w:t xml:space="preserve"> - Docs MODULE’s</w:t>
       </w:r>
       <w:r>
         <w:rPr>
@@ -15941,6 +14891,34 @@
                 <w:b/>
               </w:rPr>
             </w:pPr>
+            <w:r>
+              <w:rPr>
+                <w:b/>
+              </w:rPr>
+              <w:t xml:space="preserve">M </w:t>
+            </w:r>
+            <w:proofErr w:type="spellStart"/>
+            <w:r>
+              <w:rPr>
+                <w:b/>
+              </w:rPr>
+              <w:t>Fariz</w:t>
+            </w:r>
+            <w:proofErr w:type="spellEnd"/>
+            <w:r>
+              <w:rPr>
+                <w:b/>
+              </w:rPr>
+              <w:t xml:space="preserve"> </w:t>
+            </w:r>
+            <w:proofErr w:type="spellStart"/>
+            <w:r>
+              <w:rPr>
+                <w:b/>
+              </w:rPr>
+              <w:t>Agata</w:t>
+            </w:r>
+            <w:proofErr w:type="spellEnd"/>
           </w:p>
         </w:tc>
       </w:tr>
@@ -15975,6 +14953,12 @@
                 <w:b/>
               </w:rPr>
             </w:pPr>
+            <w:r>
+              <w:rPr>
+                <w:b/>
+              </w:rPr>
+              <w:t>Hacktiv8 Instructor</w:t>
+            </w:r>
           </w:p>
         </w:tc>
       </w:tr>
@@ -16060,6 +15044,7 @@
               <w:rPr>
                 <w:b/>
               </w:rPr>
+              <w:lastRenderedPageBreak/>
               <w:t>Signature:</w:t>
             </w:r>
           </w:p>
@@ -16193,12 +15178,12 @@
       </w:pPr>
     </w:p>
     <w:sectPr>
-      <w:headerReference w:type="even" r:id="rId13"/>
-      <w:headerReference w:type="default" r:id="rId14"/>
-      <w:footerReference w:type="even" r:id="rId15"/>
-      <w:footerReference w:type="default" r:id="rId16"/>
-      <w:headerReference w:type="first" r:id="rId17"/>
-      <w:footerReference w:type="first" r:id="rId18"/>
+      <w:headerReference w:type="even" r:id="rId14"/>
+      <w:headerReference w:type="default" r:id="rId15"/>
+      <w:footerReference w:type="even" r:id="rId16"/>
+      <w:footerReference w:type="default" r:id="rId17"/>
+      <w:headerReference w:type="first" r:id="rId18"/>
+      <w:footerReference w:type="first" r:id="rId19"/>
       <w:pgSz w:w="12240" w:h="15840"/>
       <w:pgMar w:top="720" w:right="1440" w:bottom="720" w:left="720" w:header="57" w:footer="57" w:gutter="0"/>
       <w:pgNumType w:start="0"/>
@@ -16355,7 +15340,7 @@
         <w:noProof/>
         <w:color w:val="000000"/>
       </w:rPr>
-      <w:t>1</w:t>
+      <w:t>8</w:t>
     </w:r>
     <w:r>
       <w:rPr>
@@ -16549,7 +15534,23 @@
               <w:b/>
               <w:color w:val="000000"/>
             </w:rPr>
-            <w:t xml:space="preserve">Sample Test Plan – </w:t>
+            <w:t xml:space="preserve">Final Project </w:t>
+          </w:r>
+          <w:proofErr w:type="spellStart"/>
+          <w:r>
+            <w:rPr>
+              <w:b/>
+              <w:color w:val="000000"/>
+            </w:rPr>
+            <w:t>Katalon</w:t>
+          </w:r>
+          <w:proofErr w:type="spellEnd"/>
+          <w:r>
+            <w:rPr>
+              <w:b/>
+              <w:color w:val="000000"/>
+            </w:rPr>
+            <w:t xml:space="preserve"> Web – </w:t>
           </w:r>
           <w:r>
             <w:rPr>
@@ -16562,7 +15563,23 @@
               <w:b/>
               <w:color w:val="000000"/>
             </w:rPr>
-            <w:t xml:space="preserve"> Project Training</w:t>
+            <w:t xml:space="preserve"> Project </w:t>
+          </w:r>
+          <w:proofErr w:type="spellStart"/>
+          <w:r>
+            <w:rPr>
+              <w:b/>
+              <w:color w:val="000000"/>
+            </w:rPr>
+            <w:t>Katalon</w:t>
+          </w:r>
+          <w:proofErr w:type="spellEnd"/>
+          <w:r>
+            <w:rPr>
+              <w:b/>
+              <w:color w:val="000000"/>
+            </w:rPr>
+            <w:t xml:space="preserve"> Web</w:t>
           </w:r>
           <w:r>
             <w:rPr>

</xml_diff>